<commit_message>
[v4] Working on manual, modified .ui file
</commit_message>
<xml_diff>
--- a/Version 2.0/Software/Main/QT Application v4/Manual.docx
+++ b/Version 2.0/Software/Main/QT Application v4/Manual.docx
@@ -1,6 +1,6 @@
 
 <file path=word/document.xml><?xml version="1.0" encoding="utf-8"?>
-<w:document xmlns:r="http://schemas.openxmlformats.org/officeDocument/2006/relationships" xmlns:wp="http://schemas.openxmlformats.org/drawingml/2006/wordprocessingDrawing" xmlns:w="http://schemas.openxmlformats.org/wordprocessingml/2006/main" xmlns:w10="urn:schemas-microsoft-com:office:word" xmlns:w14="http://schemas.microsoft.com/office/word/2010/wordml" xmlns:wps="http://schemas.microsoft.com/office/word/2010/wordprocessingShape" xmlns:wpg="http://schemas.microsoft.com/office/word/2010/wordprocessingGroup" xmlns:mc="http://schemas.openxmlformats.org/markup-compatibility/2006" xmlns:v="urn:schemas-microsoft-com:vml" xmlns:o="urn:schemas-microsoft-com:office:office" xmlns:m="http://schemas.openxmlformats.org/officeDocument/2006/math" mc:Ignorable="w14">
+<w:document xmlns:wpc="http://schemas.microsoft.com/office/word/2010/wordprocessingCanvas" xmlns:cx="http://schemas.microsoft.com/office/drawing/2014/chartex" xmlns:cx1="http://schemas.microsoft.com/office/drawing/2015/9/8/chartex" xmlns:cx2="http://schemas.microsoft.com/office/drawing/2015/10/21/chartex" xmlns:cx3="http://schemas.microsoft.com/office/drawing/2016/5/9/chartex" xmlns:cx4="http://schemas.microsoft.com/office/drawing/2016/5/10/chartex" xmlns:cx5="http://schemas.microsoft.com/office/drawing/2016/5/11/chartex" xmlns:cx6="http://schemas.microsoft.com/office/drawing/2016/5/12/chartex" xmlns:cx7="http://schemas.microsoft.com/office/drawing/2016/5/13/chartex" xmlns:cx8="http://schemas.microsoft.com/office/drawing/2016/5/14/chartex" xmlns:mc="http://schemas.openxmlformats.org/markup-compatibility/2006" xmlns:aink="http://schemas.microsoft.com/office/drawing/2016/ink" xmlns:am3d="http://schemas.microsoft.com/office/drawing/2017/model3d" xmlns:o="urn:schemas-microsoft-com:office:office" xmlns:r="http://schemas.openxmlformats.org/officeDocument/2006/relationships" xmlns:m="http://schemas.openxmlformats.org/officeDocument/2006/math" xmlns:v="urn:schemas-microsoft-com:vml" xmlns:wp14="http://schemas.microsoft.com/office/word/2010/wordprocessingDrawing" xmlns:wp="http://schemas.openxmlformats.org/drawingml/2006/wordprocessingDrawing" xmlns:w10="urn:schemas-microsoft-com:office:word" xmlns:w="http://schemas.openxmlformats.org/wordprocessingml/2006/main" xmlns:w14="http://schemas.microsoft.com/office/word/2010/wordml" xmlns:w15="http://schemas.microsoft.com/office/word/2012/wordml" xmlns:w16cid="http://schemas.microsoft.com/office/word/2016/wordml/cid" xmlns:w16se="http://schemas.microsoft.com/office/word/2015/wordml/symex" xmlns:wpg="http://schemas.microsoft.com/office/word/2010/wordprocessingGroup" xmlns:wpi="http://schemas.microsoft.com/office/word/2010/wordprocessingInk" xmlns:wne="http://schemas.microsoft.com/office/word/2006/wordml" xmlns:wps="http://schemas.microsoft.com/office/word/2010/wordprocessingShape" mc:Ignorable="w14 w15 w16se w16cid wp14">
   <w:background w:color="FFFFFF"/>
   <w:body>
     <w:p>
@@ -15,8 +15,6 @@
         <w:rPr>
           <w:sz w:val="40"/>
           <w:szCs w:val="40"/>
-          <w:rtl w:val="0"/>
-          <w:lang w:val="en-US"/>
         </w:rPr>
         <w:t>AWESEM Acquisition Testbench</w:t>
       </w:r>
@@ -24,7 +22,6 @@
     <w:p>
       <w:pPr>
         <w:pStyle w:val="Body"/>
-        <w:bidi w:val="0"/>
       </w:pPr>
     </w:p>
     <w:p>
@@ -39,8 +36,6 @@
         <w:rPr>
           <w:sz w:val="30"/>
           <w:szCs w:val="30"/>
-          <w:rtl w:val="0"/>
-          <w:lang w:val="en-US"/>
         </w:rPr>
         <w:t>Setup</w:t>
       </w:r>
@@ -48,7 +43,6 @@
     <w:p>
       <w:pPr>
         <w:pStyle w:val="Body"/>
-        <w:bidi w:val="0"/>
       </w:pPr>
     </w:p>
     <w:p>
@@ -58,13 +52,15 @@
           <w:ilvl w:val="0"/>
           <w:numId w:val="2"/>
         </w:numPr>
-        <w:bidi w:val="0"/>
-      </w:pPr>
-      <w:r>
-        <w:rPr>
-          <w:rtl w:val="0"/>
-        </w:rPr>
-        <w:t>Instructions assume computer is initially turned off and that all electrical connections with the micro controller are disconnected.</w:t>
+      </w:pPr>
+      <w:r>
+        <w:t>Instructions assume computer is initially turned off and that all electrical connections with the micro</w:t>
+      </w:r>
+      <w:r>
+        <w:t>-</w:t>
+      </w:r>
+      <w:r>
+        <w:t>controller are disconnected.</w:t>
       </w:r>
     </w:p>
     <w:p>
@@ -74,12 +70,8 @@
           <w:ilvl w:val="0"/>
           <w:numId w:val="2"/>
         </w:numPr>
-        <w:bidi w:val="0"/>
-      </w:pPr>
-      <w:r>
-        <w:rPr>
-          <w:rtl w:val="0"/>
-        </w:rPr>
+      </w:pPr>
+      <w:r>
         <w:t>Setting up the computer:</w:t>
       </w:r>
     </w:p>
@@ -90,13 +82,12 @@
           <w:ilvl w:val="1"/>
           <w:numId w:val="2"/>
         </w:numPr>
-        <w:bidi w:val="0"/>
-      </w:pPr>
-      <w:r>
-        <w:rPr>
-          <w:rtl w:val="0"/>
-        </w:rPr>
-        <w:t>Open the laptop (Gigabyte Aero 14) and press the circular power button above the keyboard. While the computer is booting up the power button should glow white.</w:t>
+      </w:pPr>
+      <w:r>
+        <w:t xml:space="preserve">Open the laptop (Gigabyte Aero 14) and press the </w:t>
+      </w:r>
+      <w:r>
+        <w:t>circular power button above the keyboard. While the computer is booting up the power button should glow white.</w:t>
       </w:r>
     </w:p>
     <w:p>
@@ -106,12 +97,8 @@
           <w:ilvl w:val="1"/>
           <w:numId w:val="2"/>
         </w:numPr>
-        <w:bidi w:val="0"/>
-      </w:pPr>
-      <w:r>
-        <w:rPr>
-          <w:rtl w:val="0"/>
-        </w:rPr>
+      </w:pPr>
+      <w:r>
         <w:t>On the windows 10 welcome screen, press enter to switch to the user login page</w:t>
       </w:r>
     </w:p>
@@ -122,12 +109,8 @@
           <w:ilvl w:val="1"/>
           <w:numId w:val="2"/>
         </w:numPr>
-        <w:bidi w:val="0"/>
-      </w:pPr>
-      <w:r>
-        <w:rPr>
-          <w:rtl w:val="0"/>
-        </w:rPr>
+      </w:pPr>
+      <w:r>
         <w:t>The username and password are as follows:</w:t>
       </w:r>
     </w:p>
@@ -138,31 +121,12 @@
           <w:ilvl w:val="2"/>
           <w:numId w:val="2"/>
         </w:numPr>
-        <w:bidi w:val="0"/>
-      </w:pPr>
-      <w:r>
-        <w:rPr>
-          <w:rtl w:val="0"/>
-        </w:rPr>
-        <w:t xml:space="preserve">Username: </w:t>
-      </w:r>
-      <w:r>
-        <w:rPr>
-          <w:rtl w:val="0"/>
-        </w:rPr>
-        <w:t>“</w:t>
-      </w:r>
-      <w:r>
-        <w:rPr>
-          <w:rtl w:val="0"/>
-        </w:rPr>
-        <w:t>Erick Blankenberg</w:t>
-      </w:r>
-      <w:r>
-        <w:rPr>
-          <w:rtl w:val="0"/>
-        </w:rPr>
-        <w:t>”</w:t>
+      </w:pPr>
+      <w:r>
+        <w:t>Username: “Erick Blanken</w:t>
+      </w:r>
+      <w:r>
+        <w:t>berg”</w:t>
       </w:r>
     </w:p>
     <w:p>
@@ -172,31 +136,9 @@
           <w:ilvl w:val="2"/>
           <w:numId w:val="2"/>
         </w:numPr>
-        <w:bidi w:val="0"/>
-      </w:pPr>
-      <w:r>
-        <w:rPr>
-          <w:rtl w:val="0"/>
-        </w:rPr>
-        <w:t xml:space="preserve">Password: </w:t>
-      </w:r>
-      <w:r>
-        <w:rPr>
-          <w:rtl w:val="0"/>
-        </w:rPr>
-        <w:t>“</w:t>
-      </w:r>
-      <w:r>
-        <w:rPr>
-          <w:rtl w:val="0"/>
-        </w:rPr>
-        <w:t>Pi31415926</w:t>
-      </w:r>
-      <w:r>
-        <w:rPr>
-          <w:rtl w:val="0"/>
-        </w:rPr>
-        <w:t>”</w:t>
+      </w:pPr>
+      <w:r>
+        <w:t>Password: “Pi31415926”</w:t>
       </w:r>
     </w:p>
     <w:p>
@@ -206,37 +148,90 @@
           <w:ilvl w:val="1"/>
           <w:numId w:val="2"/>
         </w:numPr>
-        <w:bidi w:val="0"/>
       </w:pPr>
       <w:r>
         <w:rPr>
-          <w:rtl w:val="0"/>
+          <w:noProof/>
         </w:rPr>
-        <w:t xml:space="preserve">Once the desktop loads, near the center of the desktop there is an application called </w:t>
-      </w:r>
-      <w:r>
-        <w:rPr>
-          <w:rtl w:val="0"/>
-        </w:rPr>
-        <w:t>“</w:t>
-      </w:r>
-      <w:r>
-        <w:rPr>
-          <w:rtl w:val="0"/>
-        </w:rPr>
-        <w:t>Spyder</w:t>
-      </w:r>
-      <w:r>
-        <w:rPr>
-          <w:rtl w:val="0"/>
-        </w:rPr>
-        <w:t>”</w:t>
-      </w:r>
-      <w:r>
-        <w:rPr>
-          <w:rtl w:val="0"/>
-        </w:rPr>
-        <w:t xml:space="preserve">. This is the development environment I have been using.  Once you open the program it should load all of the files from the last session, in this case all files relevant to AWESEM. </w:t>
+        <w:drawing>
+          <wp:anchor distT="0" distB="0" distL="114300" distR="114300" simplePos="0" relativeHeight="251660288" behindDoc="0" locked="0" layoutInCell="1" allowOverlap="1" wp14:anchorId="16CEB6C6" wp14:editId="160D6503">
+            <wp:simplePos x="0" y="0"/>
+            <wp:positionH relativeFrom="margin">
+              <wp:align>center</wp:align>
+            </wp:positionH>
+            <wp:positionV relativeFrom="paragraph">
+              <wp:posOffset>506730</wp:posOffset>
+            </wp:positionV>
+            <wp:extent cx="500380" cy="623570"/>
+            <wp:effectExtent l="0" t="0" r="0" b="5080"/>
+            <wp:wrapTopAndBottom/>
+            <wp:docPr id="1" name="Picture 1"/>
+            <wp:cNvGraphicFramePr>
+              <a:graphicFrameLocks xmlns:a="http://schemas.openxmlformats.org/drawingml/2006/main" noChangeAspect="1"/>
+            </wp:cNvGraphicFramePr>
+            <a:graphic xmlns:a="http://schemas.openxmlformats.org/drawingml/2006/main">
+              <a:graphicData uri="http://schemas.openxmlformats.org/drawingml/2006/picture">
+                <pic:pic xmlns:pic="http://schemas.openxmlformats.org/drawingml/2006/picture">
+                  <pic:nvPicPr>
+                    <pic:cNvPr id="1" name=""/>
+                    <pic:cNvPicPr/>
+                  </pic:nvPicPr>
+                  <pic:blipFill rotWithShape="1">
+                    <a:blip r:embed="rId7">
+                      <a:extLst>
+                        <a:ext uri="{28A0092B-C50C-407E-A947-70E740481C1C}">
+                          <a14:useLocalDpi xmlns:a14="http://schemas.microsoft.com/office/drawing/2010/main" val="0"/>
+                        </a:ext>
+                      </a:extLst>
+                    </a:blip>
+                    <a:srcRect l="20450" t="18658" r="12212" b="17398"/>
+                    <a:stretch/>
+                  </pic:blipFill>
+                  <pic:spPr bwMode="auto">
+                    <a:xfrm>
+                      <a:off x="0" y="0"/>
+                      <a:ext cx="500380" cy="623570"/>
+                    </a:xfrm>
+                    <a:prstGeom prst="rect">
+                      <a:avLst/>
+                    </a:prstGeom>
+                    <a:ln>
+                      <a:noFill/>
+                    </a:ln>
+                    <a:extLst>
+                      <a:ext uri="{53640926-AAD7-44D8-BBD7-CCE9431645EC}">
+                        <a14:shadowObscured xmlns:a14="http://schemas.microsoft.com/office/drawing/2010/main"/>
+                      </a:ext>
+                    </a:extLst>
+                  </pic:spPr>
+                </pic:pic>
+              </a:graphicData>
+            </a:graphic>
+            <wp14:sizeRelH relativeFrom="page">
+              <wp14:pctWidth>0</wp14:pctWidth>
+            </wp14:sizeRelH>
+            <wp14:sizeRelV relativeFrom="page">
+              <wp14:pctHeight>0</wp14:pctHeight>
+            </wp14:sizeRelV>
+          </wp:anchor>
+        </w:drawing>
+      </w:r>
+      <w:r>
+        <w:t xml:space="preserve">Once the desktop loads, near the center of the desktop there is an application called “Spyder”. This is the development environment I have been using.  Once you open the program it should load </w:t>
+      </w:r>
+      <w:proofErr w:type="gramStart"/>
+      <w:r>
+        <w:t>all of</w:t>
+      </w:r>
+      <w:proofErr w:type="gramEnd"/>
+      <w:r>
+        <w:t xml:space="preserve"> the files from the last ses</w:t>
+      </w:r>
+      <w:r>
+        <w:t>sion</w:t>
+      </w:r>
+      <w:r>
+        <w:t xml:space="preserve">. </w:t>
       </w:r>
     </w:p>
     <w:p>
@@ -246,37 +241,144 @@
           <w:ilvl w:val="1"/>
           <w:numId w:val="2"/>
         </w:numPr>
-        <w:bidi w:val="0"/>
-      </w:pPr>
+      </w:pPr>
+      <w:r>
+        <w:t xml:space="preserve">Along the top of the program, there are several tabs, one for each file (ex. AWSEM_Data.py). Click on the tab labelled “AWSEM_Testbench_Main.py”. </w:t>
+      </w:r>
       <w:r>
         <w:rPr>
-          <w:rtl w:val="0"/>
+          <w:noProof/>
         </w:rPr>
-        <w:t xml:space="preserve">Along the top of the program, there are several tabs, one for each file (ex. AWSEM_Data.py). Click on the tab labelled </w:t>
+        <w:drawing>
+          <wp:inline distT="0" distB="0" distL="0" distR="0" wp14:anchorId="116FB1F7" wp14:editId="2A309B0A">
+            <wp:extent cx="5939155" cy="1090930"/>
+            <wp:effectExtent l="114300" t="76200" r="137795" b="71120"/>
+            <wp:docPr id="3" name="Picture 3"/>
+            <wp:cNvGraphicFramePr>
+              <a:graphicFrameLocks xmlns:a="http://schemas.openxmlformats.org/drawingml/2006/main" noChangeAspect="1"/>
+            </wp:cNvGraphicFramePr>
+            <a:graphic xmlns:a="http://schemas.openxmlformats.org/drawingml/2006/main">
+              <a:graphicData uri="http://schemas.openxmlformats.org/drawingml/2006/picture">
+                <pic:pic xmlns:pic="http://schemas.openxmlformats.org/drawingml/2006/picture">
+                  <pic:nvPicPr>
+                    <pic:cNvPr id="0" name="Picture 1"/>
+                    <pic:cNvPicPr>
+                      <a:picLocks noChangeAspect="1" noChangeArrowheads="1"/>
+                    </pic:cNvPicPr>
+                  </pic:nvPicPr>
+                  <pic:blipFill>
+                    <a:blip r:embed="rId8" cstate="print">
+                      <a:extLst>
+                        <a:ext uri="{28A0092B-C50C-407E-A947-70E740481C1C}">
+                          <a14:useLocalDpi xmlns:a14="http://schemas.microsoft.com/office/drawing/2010/main" val="0"/>
+                        </a:ext>
+                      </a:extLst>
+                    </a:blip>
+                    <a:srcRect/>
+                    <a:stretch>
+                      <a:fillRect/>
+                    </a:stretch>
+                  </pic:blipFill>
+                  <pic:spPr bwMode="auto">
+                    <a:xfrm>
+                      <a:off x="0" y="0"/>
+                      <a:ext cx="5939155" cy="1090930"/>
+                    </a:xfrm>
+                    <a:prstGeom prst="rect">
+                      <a:avLst/>
+                    </a:prstGeom>
+                    <a:noFill/>
+                    <a:ln>
+                      <a:noFill/>
+                    </a:ln>
+                    <a:effectLst>
+                      <a:outerShdw blurRad="63500" sx="102000" sy="102000" algn="ctr" rotWithShape="0">
+                        <a:prstClr val="black">
+                          <a:alpha val="40000"/>
+                        </a:prstClr>
+                      </a:outerShdw>
+                    </a:effectLst>
+                  </pic:spPr>
+                </pic:pic>
+              </a:graphicData>
+            </a:graphic>
+          </wp:inline>
+        </w:drawing>
+      </w:r>
+    </w:p>
+    <w:p>
+      <w:pPr>
+        <w:pStyle w:val="Body"/>
+        <w:numPr>
+          <w:ilvl w:val="1"/>
+          <w:numId w:val="2"/>
+        </w:numPr>
+      </w:pPr>
+      <w:r>
+        <w:t>You should see that the code available in the editor has cha</w:t>
+      </w:r>
+      <w:r>
+        <w:t>nged. We now need to set up the MCU.</w:t>
       </w:r>
       <w:r>
         <w:rPr>
-          <w:rtl w:val="0"/>
+          <w:noProof/>
         </w:rPr>
-        <w:t>“</w:t>
-      </w:r>
-      <w:r>
-        <w:rPr>
-          <w:rtl w:val="0"/>
-        </w:rPr>
-        <w:t>AWSEM_Testbench_Main.py</w:t>
-      </w:r>
-      <w:r>
-        <w:rPr>
-          <w:rtl w:val="0"/>
-        </w:rPr>
-        <w:t>”</w:t>
-      </w:r>
-      <w:r>
-        <w:rPr>
-          <w:rtl w:val="0"/>
-        </w:rPr>
-        <w:t>. You should see that the code available in the editor has changed. We now need to set up the MCU.</w:t>
+        <w:drawing>
+          <wp:inline distT="0" distB="0" distL="0" distR="0" wp14:anchorId="7A9D1CD9" wp14:editId="335E5298">
+            <wp:extent cx="5939155" cy="976630"/>
+            <wp:effectExtent l="114300" t="76200" r="137795" b="71120"/>
+            <wp:docPr id="4" name="Picture 4"/>
+            <wp:cNvGraphicFramePr>
+              <a:graphicFrameLocks xmlns:a="http://schemas.openxmlformats.org/drawingml/2006/main" noChangeAspect="1"/>
+            </wp:cNvGraphicFramePr>
+            <a:graphic xmlns:a="http://schemas.openxmlformats.org/drawingml/2006/main">
+              <a:graphicData uri="http://schemas.openxmlformats.org/drawingml/2006/picture">
+                <pic:pic xmlns:pic="http://schemas.openxmlformats.org/drawingml/2006/picture">
+                  <pic:nvPicPr>
+                    <pic:cNvPr id="0" name="Picture 2"/>
+                    <pic:cNvPicPr>
+                      <a:picLocks noChangeAspect="1" noChangeArrowheads="1"/>
+                    </pic:cNvPicPr>
+                  </pic:nvPicPr>
+                  <pic:blipFill>
+                    <a:blip r:embed="rId9" cstate="print">
+                      <a:extLst>
+                        <a:ext uri="{28A0092B-C50C-407E-A947-70E740481C1C}">
+                          <a14:useLocalDpi xmlns:a14="http://schemas.microsoft.com/office/drawing/2010/main" val="0"/>
+                        </a:ext>
+                      </a:extLst>
+                    </a:blip>
+                    <a:srcRect/>
+                    <a:stretch>
+                      <a:fillRect/>
+                    </a:stretch>
+                  </pic:blipFill>
+                  <pic:spPr bwMode="auto">
+                    <a:xfrm>
+                      <a:off x="0" y="0"/>
+                      <a:ext cx="5939155" cy="976630"/>
+                    </a:xfrm>
+                    <a:prstGeom prst="rect">
+                      <a:avLst/>
+                    </a:prstGeom>
+                    <a:noFill/>
+                    <a:ln>
+                      <a:noFill/>
+                    </a:ln>
+                    <a:effectLst>
+                      <a:outerShdw blurRad="63500" sx="102000" sy="102000" algn="ctr" rotWithShape="0">
+                        <a:prstClr val="black">
+                          <a:alpha val="40000"/>
+                        </a:prstClr>
+                      </a:outerShdw>
+                    </a:effectLst>
+                  </pic:spPr>
+                </pic:pic>
+              </a:graphicData>
+            </a:graphic>
+          </wp:inline>
+        </w:drawing>
       </w:r>
     </w:p>
     <w:p>
@@ -286,12 +388,8 @@
           <w:ilvl w:val="0"/>
           <w:numId w:val="2"/>
         </w:numPr>
-        <w:bidi w:val="0"/>
-      </w:pPr>
-      <w:r>
-        <w:rPr>
-          <w:rtl w:val="0"/>
-        </w:rPr>
+      </w:pPr>
+      <w:r>
         <w:t>Setting up the MCU:</w:t>
       </w:r>
     </w:p>
@@ -302,12 +400,8 @@
           <w:ilvl w:val="1"/>
           <w:numId w:val="2"/>
         </w:numPr>
-        <w:bidi w:val="0"/>
-      </w:pPr>
-      <w:r>
-        <w:rPr>
-          <w:rtl w:val="0"/>
-        </w:rPr>
+      </w:pPr>
+      <w:r>
         <w:t>Find a micro USB cable that you know works with other devices and connect the Teensy 3.6 micro-controller to the computer on any USB port.</w:t>
       </w:r>
     </w:p>
@@ -318,25 +412,33 @@
           <w:ilvl w:val="1"/>
           <w:numId w:val="2"/>
         </w:numPr>
-        <w:bidi w:val="0"/>
-      </w:pPr>
-      <w:r>
-        <w:rPr>
-          <w:rtl w:val="0"/>
-        </w:rPr>
-        <w:t>Set up but do not connect any external support hardware, primarily the driving amplifiers and signal amplifier. Make sure that these will not deliver a potential of greater than 3.3v to any pins of the micro-controller at any time. The output DAC</w:t>
-      </w:r>
-      <w:r>
-        <w:rPr>
-          <w:rtl w:val="0"/>
-        </w:rPr>
-        <w:t>’</w:t>
-      </w:r>
-      <w:r>
-        <w:rPr>
-          <w:rtl w:val="0"/>
-        </w:rPr>
-        <w:t>s of the micro-controller used for driving the stage range from 0v to 3.3v with a neutral value of 1.65v.</w:t>
+      </w:pPr>
+      <w:r>
+        <w:t>Set up but do not connect any external support hardware, pri</w:t>
+      </w:r>
+      <w:r>
+        <w:t xml:space="preserve">marily the driving amplifiers and signal amplifier. Make sure that these will not deliver a potential of greater than 3.3v to any pins of the micro-controller at any time. The output DAC’s of the micro-controller </w:t>
+      </w:r>
+      <w:r>
+        <w:t>used for driving the stage range from 0v to</w:t>
+      </w:r>
+      <w:r>
+        <w:t xml:space="preserve"> 3.3v with a neutral value of 1.65v.</w:t>
+      </w:r>
+      <w:r>
+        <w:t xml:space="preserve"> </w:t>
+      </w:r>
+      <w:r>
+        <w:t>Please see he “Pinout” section for</w:t>
+      </w:r>
+      <w:r>
+        <w:t xml:space="preserve"> pin</w:t>
+      </w:r>
+      <w:r>
+        <w:t xml:space="preserve"> </w:t>
+      </w:r>
+      <w:r>
+        <w:t>assignment.</w:t>
       </w:r>
     </w:p>
     <w:p>
@@ -346,31 +448,24 @@
           <w:ilvl w:val="1"/>
           <w:numId w:val="2"/>
         </w:numPr>
-        <w:bidi w:val="0"/>
-      </w:pPr>
-      <w:r>
-        <w:rPr>
-          <w:rtl w:val="0"/>
-        </w:rPr>
-        <w:t xml:space="preserve">Use a multimeter to check that the output of both DACs of the micro controller are steady at 1.65 volts when first connected to the computer. If this is not the case you should first disconnect and reconnect the MCU from the computer. If this does not work, see the troubleshooting entry titled </w:t>
-      </w:r>
-      <w:r>
-        <w:rPr>
-          <w:rtl w:val="0"/>
-        </w:rPr>
-        <w:t>“</w:t>
-      </w:r>
-      <w:r>
-        <w:rPr>
-          <w:rtl w:val="0"/>
-        </w:rPr>
-        <w:t>Uploading MCU Firmware</w:t>
-      </w:r>
-      <w:r>
-        <w:rPr>
-          <w:rtl w:val="0"/>
-        </w:rPr>
-        <w:t>”</w:t>
+      </w:pPr>
+      <w:r>
+        <w:t xml:space="preserve">Use a multimeter to check that the output of both DACs of the micro controller are steady at 1.65 volts when first connected to the computer. If this is not the </w:t>
+      </w:r>
+      <w:proofErr w:type="gramStart"/>
+      <w:r>
+        <w:t>case</w:t>
+      </w:r>
+      <w:proofErr w:type="gramEnd"/>
+      <w:r>
+        <w:t xml:space="preserve"> you </w:t>
+      </w:r>
+      <w:r>
+        <w:lastRenderedPageBreak/>
+        <w:t>should first disconnect and reconnect the MCU fro</w:t>
+      </w:r>
+      <w:r>
+        <w:t>m the computer. If this does not work, see the troubleshooting entry titled “Uploading MCU Firmware”</w:t>
       </w:r>
     </w:p>
     <w:p>
@@ -380,13 +475,36 @@
           <w:ilvl w:val="1"/>
           <w:numId w:val="2"/>
         </w:numPr>
-        <w:bidi w:val="0"/>
-      </w:pPr>
+      </w:pPr>
+      <w:r>
+        <w:t>Once you have verified that the external analog hardware is safe and that the micro-controller is in the expected initial state as above, connect the exter</w:t>
+      </w:r>
+      <w:r>
+        <w:t>nal analog signal input to the signal amplifier and the DAC outputs to the external driver amplifier</w:t>
+      </w:r>
+      <w:r>
+        <w:t>s</w:t>
+      </w:r>
+      <w:r>
+        <w:t xml:space="preserve">. Make sure that all grounds are common. </w:t>
+      </w:r>
+      <w:r>
+        <w:t xml:space="preserve">Please see </w:t>
+      </w:r>
+      <w:r>
+        <w:t>t</w:t>
+      </w:r>
+      <w:r>
+        <w:t xml:space="preserve">he “Pinout” section for details. </w:t>
+      </w:r>
+      <w:r>
+        <w:t>We should now be able to run the program.</w:t>
+      </w:r>
       <w:r>
         <w:rPr>
-          <w:rtl w:val="0"/>
+          <w:noProof/>
         </w:rPr>
-        <w:t>Once you have verified that the external analog hardware is safe and that the micro-controller is in the expected initial state as above, connect the external analog signal input to the signal amplifier and the DAC outputs to the external driver amplifier. Make sure that all grounds are common. We should now be able to run the program.</w:t>
+        <w:t xml:space="preserve"> </w:t>
       </w:r>
     </w:p>
     <w:p>
@@ -396,12 +514,8 @@
           <w:ilvl w:val="0"/>
           <w:numId w:val="2"/>
         </w:numPr>
-        <w:bidi w:val="0"/>
-      </w:pPr>
-      <w:r>
-        <w:rPr>
-          <w:rtl w:val="0"/>
-        </w:rPr>
+      </w:pPr>
+      <w:r>
         <w:t>Running the program:</w:t>
       </w:r>
     </w:p>
@@ -412,37 +526,78 @@
           <w:ilvl w:val="1"/>
           <w:numId w:val="2"/>
         </w:numPr>
-        <w:bidi w:val="0"/>
-      </w:pPr>
+      </w:pPr>
+      <w:r>
+        <w:t>Spyder should still be running from before on our de</w:t>
+      </w:r>
+      <w:r>
+        <w:t>sktop. If this is not the case either open the program from the desktop or find it running in the taskbar at the bottom of the screen. If you had to restart Spyder open the tab titled “AWESEM_Testbench_Main.py”.</w:t>
+      </w:r>
       <w:r>
         <w:rPr>
-          <w:rtl w:val="0"/>
+          <w:noProof/>
         </w:rPr>
-        <w:t xml:space="preserve">Spyder should still be running from before on our desktop. If this is not the case either open the program from the desktop or find it running in the taskbar at the bottom of the screen. If you had to restart Spyder open the tab titled </w:t>
+        <w:t xml:space="preserve"> </w:t>
       </w:r>
       <w:r>
         <w:rPr>
-          <w:rtl w:val="0"/>
+          <w:noProof/>
         </w:rPr>
-        <w:t>“</w:t>
-      </w:r>
-      <w:r>
-        <w:rPr>
-          <w:rtl w:val="0"/>
-        </w:rPr>
-        <w:t>AWESEM_Testbench_Main.py</w:t>
-      </w:r>
-      <w:r>
-        <w:rPr>
-          <w:rtl w:val="0"/>
-        </w:rPr>
-        <w:t>”</w:t>
-      </w:r>
-      <w:r>
-        <w:rPr>
-          <w:rtl w:val="0"/>
-        </w:rPr>
-        <w:t>.</w:t>
+        <w:drawing>
+          <wp:inline distT="0" distB="0" distL="0" distR="0" wp14:anchorId="4E3E8AE1" wp14:editId="5062A830">
+            <wp:extent cx="5939155" cy="643255"/>
+            <wp:effectExtent l="133350" t="76200" r="137795" b="80645"/>
+            <wp:docPr id="5" name="Picture 5"/>
+            <wp:cNvGraphicFramePr>
+              <a:graphicFrameLocks xmlns:a="http://schemas.openxmlformats.org/drawingml/2006/main" noChangeAspect="1"/>
+            </wp:cNvGraphicFramePr>
+            <a:graphic xmlns:a="http://schemas.openxmlformats.org/drawingml/2006/main">
+              <a:graphicData uri="http://schemas.openxmlformats.org/drawingml/2006/picture">
+                <pic:pic xmlns:pic="http://schemas.openxmlformats.org/drawingml/2006/picture">
+                  <pic:nvPicPr>
+                    <pic:cNvPr id="0" name="Picture 3"/>
+                    <pic:cNvPicPr>
+                      <a:picLocks noChangeAspect="1" noChangeArrowheads="1"/>
+                    </pic:cNvPicPr>
+                  </pic:nvPicPr>
+                  <pic:blipFill>
+                    <a:blip r:embed="rId10" cstate="print">
+                      <a:extLst>
+                        <a:ext uri="{28A0092B-C50C-407E-A947-70E740481C1C}">
+                          <a14:useLocalDpi xmlns:a14="http://schemas.microsoft.com/office/drawing/2010/main" val="0"/>
+                        </a:ext>
+                      </a:extLst>
+                    </a:blip>
+                    <a:srcRect/>
+                    <a:stretch>
+                      <a:fillRect/>
+                    </a:stretch>
+                  </pic:blipFill>
+                  <pic:spPr bwMode="auto">
+                    <a:xfrm>
+                      <a:off x="0" y="0"/>
+                      <a:ext cx="5939155" cy="643255"/>
+                    </a:xfrm>
+                    <a:prstGeom prst="rect">
+                      <a:avLst/>
+                    </a:prstGeom>
+                    <a:noFill/>
+                    <a:ln>
+                      <a:noFill/>
+                    </a:ln>
+                    <a:effectLst>
+                      <a:outerShdw blurRad="63500" sx="102000" sy="102000" algn="ctr" rotWithShape="0">
+                        <a:prstClr val="black">
+                          <a:alpha val="40000"/>
+                        </a:prstClr>
+                      </a:outerShdw>
+                    </a:effectLst>
+                  </pic:spPr>
+                </pic:pic>
+              </a:graphicData>
+            </a:graphic>
+          </wp:inline>
+        </w:drawing>
       </w:r>
     </w:p>
     <w:p>
@@ -452,13 +607,93 @@
           <w:ilvl w:val="1"/>
           <w:numId w:val="2"/>
         </w:numPr>
-        <w:bidi w:val="0"/>
-      </w:pPr>
+      </w:pPr>
+      <w:r>
+        <w:t xml:space="preserve">Along the top of the Spyder </w:t>
+      </w:r>
+      <w:r>
+        <w:t>IDE</w:t>
+      </w:r>
+      <w:r>
+        <w:t xml:space="preserve"> there ar</w:t>
+      </w:r>
+      <w:r>
+        <w:t>e a few colored icons, click the green arrow icon</w:t>
+      </w:r>
+      <w:r>
+        <w:t xml:space="preserve"> to run the </w:t>
+      </w:r>
+      <w:r>
+        <w:t>Testbench program</w:t>
+      </w:r>
+      <w:r>
+        <w:t>.</w:t>
+      </w:r>
       <w:r>
         <w:rPr>
-          <w:rtl w:val="0"/>
+          <w:noProof/>
         </w:rPr>
-        <w:t>Along the top of the Spyder program there are a few colored icons, click the green arrow icon.</w:t>
+        <w:t xml:space="preserve"> </w:t>
+      </w:r>
+      <w:r>
+        <w:rPr>
+          <w:noProof/>
+        </w:rPr>
+        <w:drawing>
+          <wp:inline distT="0" distB="0" distL="0" distR="0" wp14:anchorId="307349D9" wp14:editId="51E4D91B">
+            <wp:extent cx="5939155" cy="1009650"/>
+            <wp:effectExtent l="114300" t="76200" r="137795" b="76200"/>
+            <wp:docPr id="6" name="Picture 6"/>
+            <wp:cNvGraphicFramePr>
+              <a:graphicFrameLocks xmlns:a="http://schemas.openxmlformats.org/drawingml/2006/main" noChangeAspect="1"/>
+            </wp:cNvGraphicFramePr>
+            <a:graphic xmlns:a="http://schemas.openxmlformats.org/drawingml/2006/main">
+              <a:graphicData uri="http://schemas.openxmlformats.org/drawingml/2006/picture">
+                <pic:pic xmlns:pic="http://schemas.openxmlformats.org/drawingml/2006/picture">
+                  <pic:nvPicPr>
+                    <pic:cNvPr id="0" name="Picture 4"/>
+                    <pic:cNvPicPr>
+                      <a:picLocks noChangeAspect="1" noChangeArrowheads="1"/>
+                    </pic:cNvPicPr>
+                  </pic:nvPicPr>
+                  <pic:blipFill>
+                    <a:blip r:embed="rId11" cstate="print">
+                      <a:extLst>
+                        <a:ext uri="{28A0092B-C50C-407E-A947-70E740481C1C}">
+                          <a14:useLocalDpi xmlns:a14="http://schemas.microsoft.com/office/drawing/2010/main" val="0"/>
+                        </a:ext>
+                      </a:extLst>
+                    </a:blip>
+                    <a:srcRect/>
+                    <a:stretch>
+                      <a:fillRect/>
+                    </a:stretch>
+                  </pic:blipFill>
+                  <pic:spPr bwMode="auto">
+                    <a:xfrm>
+                      <a:off x="0" y="0"/>
+                      <a:ext cx="5939155" cy="1009650"/>
+                    </a:xfrm>
+                    <a:prstGeom prst="rect">
+                      <a:avLst/>
+                    </a:prstGeom>
+                    <a:noFill/>
+                    <a:ln>
+                      <a:noFill/>
+                    </a:ln>
+                    <a:effectLst>
+                      <a:outerShdw blurRad="63500" sx="102000" sy="102000" algn="ctr" rotWithShape="0">
+                        <a:prstClr val="black">
+                          <a:alpha val="40000"/>
+                        </a:prstClr>
+                      </a:outerShdw>
+                    </a:effectLst>
+                  </pic:spPr>
+                </pic:pic>
+              </a:graphicData>
+            </a:graphic>
+          </wp:inline>
+        </w:drawing>
       </w:r>
     </w:p>
     <w:p>
@@ -468,49 +703,22 @@
           <w:ilvl w:val="1"/>
           <w:numId w:val="2"/>
         </w:numPr>
-        <w:bidi w:val="0"/>
-      </w:pPr>
-      <w:r>
-        <w:rPr>
-          <w:rtl w:val="0"/>
-        </w:rPr>
-        <w:t xml:space="preserve">The terminal along the bottom half of the screen should have a message </w:t>
-      </w:r>
-      <w:r>
-        <w:rPr>
-          <w:rtl w:val="0"/>
-        </w:rPr>
-        <w:t>“</w:t>
-      </w:r>
-      <w:r>
-        <w:rPr>
-          <w:rtl w:val="0"/>
-        </w:rPr>
-        <w:t>runfile(</w:t>
-      </w:r>
-      <w:r>
-        <w:rPr>
-          <w:rtl w:val="0"/>
-        </w:rPr>
-        <w:t>…</w:t>
-      </w:r>
-      <w:r>
-        <w:rPr>
-          <w:rtl w:val="0"/>
-        </w:rPr>
-        <w:t>..)</w:t>
-      </w:r>
-      <w:r>
-        <w:rPr>
-          <w:rtl w:val="0"/>
-        </w:rPr>
-        <w:t>”</w:t>
-      </w:r>
-      <w:r>
-        <w:rPr>
-          <w:rtl w:val="0"/>
-        </w:rPr>
-        <w:t>.</w:t>
+      </w:pPr>
+      <w:r>
+        <w:t>The terminal along the bottom half of the screen should have a message “</w:t>
+      </w:r>
+      <w:proofErr w:type="spellStart"/>
+      <w:proofErr w:type="gramStart"/>
+      <w:r>
+        <w:t>runfile</w:t>
+      </w:r>
+      <w:proofErr w:type="spellEnd"/>
+      <w:r>
+        <w:t>(</w:t>
+      </w:r>
+      <w:proofErr w:type="gramEnd"/>
+      <w:r>
+        <w:t>…..)”.</w:t>
       </w:r>
     </w:p>
     <w:p>
@@ -520,11 +728,13 @@
           <w:ilvl w:val="2"/>
           <w:numId w:val="2"/>
         </w:numPr>
-        <w:bidi w:val="0"/>
-      </w:pPr>
-      <w:r>
         <w:rPr>
-          <w:rtl w:val="0"/>
+          <w:highlight w:val="yellow"/>
+        </w:rPr>
+      </w:pPr>
+      <w:r>
+        <w:rPr>
+          <w:highlight w:val="yellow"/>
         </w:rPr>
         <w:t>If you receive any error messages, especially</w:t>
       </w:r>
@@ -536,12 +746,8 @@
           <w:ilvl w:val="1"/>
           <w:numId w:val="2"/>
         </w:numPr>
-        <w:bidi w:val="0"/>
-      </w:pPr>
-      <w:r>
-        <w:rPr>
-          <w:rtl w:val="0"/>
-        </w:rPr>
+      </w:pPr>
+      <w:r>
         <w:t xml:space="preserve">The program is now running but may be hidden behind Spyder. </w:t>
       </w:r>
     </w:p>
@@ -552,13 +758,15 @@
           <w:ilvl w:val="2"/>
           <w:numId w:val="2"/>
         </w:numPr>
-        <w:bidi w:val="0"/>
-      </w:pPr>
-      <w:r>
-        <w:rPr>
-          <w:rtl w:val="0"/>
-        </w:rPr>
-        <w:t>If Spyder does not occupy half of the screen already, click anywhere along the top half of the Spyder program and drag your cursor to one side of the screen. Once your cursor hits the far edge you will see that a small shockwave animation occurs at the cursor and that a glassy rectangular outline occupies half of the desktop. Release the mouse. This should resize Spyder so that it occupies half of the monitor.</w:t>
+      </w:pPr>
+      <w:r>
+        <w:t>If Spyder d</w:t>
+      </w:r>
+      <w:r>
+        <w:t>oes not occupy half of the screen already, click anywhere along the top half of the Spyder program and drag your cursor to one side of the screen. Once your cursor hits the far edge you will see that a small shockwave animation occurs at the cursor and tha</w:t>
+      </w:r>
+      <w:r>
+        <w:t>t a glassy rectangular outline occupies half of the desktop. Release the mouse. This should resize Spyder so that it occupies half of the monitor.</w:t>
       </w:r>
     </w:p>
     <w:p>
@@ -568,19 +776,137 @@
           <w:ilvl w:val="1"/>
           <w:numId w:val="2"/>
         </w:numPr>
-        <w:bidi w:val="0"/>
-      </w:pPr>
+      </w:pPr>
+      <w:r>
+        <w:t>If you cannot see the AWESEM Testbench program window, look at the taskbar at the bottom of the desktop. Ther</w:t>
+      </w:r>
+      <w:r>
+        <w:t xml:space="preserve">e </w:t>
+      </w:r>
+      <w:r>
+        <w:t>appear</w:t>
+      </w:r>
+      <w:r>
+        <w:t xml:space="preserve"> to be two </w:t>
+      </w:r>
+      <w:r>
+        <w:t>separate</w:t>
+      </w:r>
+      <w:r>
+        <w:t xml:space="preserve"> instances of Spyder running. Clicking on one will bring the Spyder program into the foreground whereas clicking on the other will bring the Testbench program into the foreground. Try both.</w:t>
+      </w:r>
       <w:r>
         <w:rPr>
-          <w:rtl w:val="0"/>
+          <w:noProof/>
         </w:rPr>
-        <w:t>If you cannot see the AWESEM Testbench program window, look at the taskbar at the bottom of the desktop. There should be what appears to be two seperate instances of Spyder running. Clicking on one will bring the Spyder program into the foreground whereas clicking on the other will bring the Testbench program into the foreground. Try both.</w:t>
-      </w:r>
-    </w:p>
-    <w:p>
-      <w:pPr>
-        <w:pStyle w:val="Body"/>
-        <w:bidi w:val="0"/>
+        <w:t xml:space="preserve"> </w:t>
+      </w:r>
+      <w:r>
+        <w:rPr>
+          <w:noProof/>
+        </w:rPr>
+        <w:t>You can hover your mouse over the icon in the taskbar to bring up a preview.</w:t>
+      </w:r>
+      <w:r>
+        <w:rPr>
+          <w:noProof/>
+          <w:sz w:val="30"/>
+          <w:szCs w:val="30"/>
+        </w:rPr>
+        <w:t xml:space="preserve"> </w:t>
+      </w:r>
+      <w:r>
+        <w:rPr>
+          <w:noProof/>
+          <w:sz w:val="30"/>
+          <w:szCs w:val="30"/>
+        </w:rPr>
+        <w:drawing>
+          <wp:inline distT="0" distB="0" distL="0" distR="0" wp14:anchorId="3B37A1C6" wp14:editId="6045F9ED">
+            <wp:extent cx="5934075" cy="1052830"/>
+            <wp:effectExtent l="114300" t="76200" r="142875" b="71120"/>
+            <wp:docPr id="8" name="Picture 8"/>
+            <wp:cNvGraphicFramePr>
+              <a:graphicFrameLocks xmlns:a="http://schemas.openxmlformats.org/drawingml/2006/main" noChangeAspect="1"/>
+            </wp:cNvGraphicFramePr>
+            <a:graphic xmlns:a="http://schemas.openxmlformats.org/drawingml/2006/main">
+              <a:graphicData uri="http://schemas.openxmlformats.org/drawingml/2006/picture">
+                <pic:pic xmlns:pic="http://schemas.openxmlformats.org/drawingml/2006/picture">
+                  <pic:nvPicPr>
+                    <pic:cNvPr id="0" name="Picture 5"/>
+                    <pic:cNvPicPr>
+                      <a:picLocks noChangeAspect="1" noChangeArrowheads="1"/>
+                    </pic:cNvPicPr>
+                  </pic:nvPicPr>
+                  <pic:blipFill rotWithShape="1">
+                    <a:blip r:embed="rId12" cstate="print">
+                      <a:extLst>
+                        <a:ext uri="{28A0092B-C50C-407E-A947-70E740481C1C}">
+                          <a14:useLocalDpi xmlns:a14="http://schemas.microsoft.com/office/drawing/2010/main" val="0"/>
+                        </a:ext>
+                      </a:extLst>
+                    </a:blip>
+                    <a:srcRect t="38088"/>
+                    <a:stretch/>
+                  </pic:blipFill>
+                  <pic:spPr bwMode="auto">
+                    <a:xfrm>
+                      <a:off x="0" y="0"/>
+                      <a:ext cx="5934075" cy="1052830"/>
+                    </a:xfrm>
+                    <a:prstGeom prst="rect">
+                      <a:avLst/>
+                    </a:prstGeom>
+                    <a:noFill/>
+                    <a:ln>
+                      <a:noFill/>
+                    </a:ln>
+                    <a:effectLst>
+                      <a:outerShdw blurRad="63500" sx="102000" sy="102000" algn="ctr" rotWithShape="0">
+                        <a:prstClr val="black">
+                          <a:alpha val="40000"/>
+                        </a:prstClr>
+                      </a:outerShdw>
+                    </a:effectLst>
+                    <a:extLst>
+                      <a:ext uri="{53640926-AAD7-44D8-BBD7-CCE9431645EC}">
+                        <a14:shadowObscured xmlns:a14="http://schemas.microsoft.com/office/drawing/2010/main"/>
+                      </a:ext>
+                    </a:extLst>
+                  </pic:spPr>
+                </pic:pic>
+              </a:graphicData>
+            </a:graphic>
+          </wp:inline>
+        </w:drawing>
+      </w:r>
+    </w:p>
+    <w:p>
+      <w:pPr>
+        <w:pStyle w:val="Body"/>
+        <w:numPr>
+          <w:ilvl w:val="0"/>
+          <w:numId w:val="2"/>
+        </w:numPr>
+      </w:pPr>
+      <w:r>
+        <w:t>Program Manual</w:t>
+      </w:r>
+    </w:p>
+    <w:p>
+      <w:pPr>
+        <w:pStyle w:val="Body"/>
+        <w:numPr>
+          <w:ilvl w:val="1"/>
+          <w:numId w:val="2"/>
+        </w:numPr>
+      </w:pPr>
+      <w:bookmarkStart w:id="0" w:name="_GoBack"/>
+      <w:bookmarkEnd w:id="0"/>
+    </w:p>
+    <w:p>
+      <w:pPr>
+        <w:pStyle w:val="Body"/>
       </w:pPr>
     </w:p>
     <w:p>
@@ -595,18 +921,18 @@
         <w:rPr>
           <w:sz w:val="30"/>
           <w:szCs w:val="30"/>
-          <w:rtl w:val="0"/>
-          <w:lang w:val="en-US"/>
         </w:rPr>
+        <w:lastRenderedPageBreak/>
         <w:t>Pinout</w:t>
       </w:r>
       <w:r>
         <w:rPr>
+          <w:noProof/>
           <w:sz w:val="30"/>
           <w:szCs w:val="30"/>
         </w:rPr>
         <w:drawing>
-          <wp:anchor distT="152400" distB="152400" distL="152400" distR="152400" simplePos="0" relativeHeight="251659264" behindDoc="0" locked="0" layoutInCell="1" allowOverlap="1">
+          <wp:anchor distT="152400" distB="152400" distL="152400" distR="152400" simplePos="0" relativeHeight="251659264" behindDoc="0" locked="0" layoutInCell="1" allowOverlap="1" wp14:anchorId="65F758D5" wp14:editId="5D17C8C1">
             <wp:simplePos x="0" y="0"/>
             <wp:positionH relativeFrom="margin">
               <wp:posOffset>-6350</wp:posOffset>
@@ -637,7 +963,7 @@
                     </pic:cNvPicPr>
                   </pic:nvPicPr>
                   <pic:blipFill>
-                    <a:blip r:embed="rId4">
+                    <a:blip r:embed="rId13">
                       <a:extLst/>
                     </a:blip>
                     <a:stretch>
@@ -668,7 +994,6 @@
     <w:p>
       <w:pPr>
         <w:pStyle w:val="Body"/>
-        <w:bidi w:val="0"/>
       </w:pPr>
     </w:p>
     <w:p>
@@ -683,8 +1008,6 @@
         <w:rPr>
           <w:sz w:val="30"/>
           <w:szCs w:val="30"/>
-          <w:rtl w:val="0"/>
-          <w:lang w:val="en-US"/>
         </w:rPr>
         <w:t>Troubleshooting</w:t>
       </w:r>
@@ -692,7 +1015,6 @@
     <w:p>
       <w:pPr>
         <w:pStyle w:val="Body"/>
-        <w:bidi w:val="0"/>
       </w:pPr>
     </w:p>
     <w:p>
@@ -702,55 +1024,82 @@
           <w:ilvl w:val="0"/>
           <w:numId w:val="3"/>
         </w:numPr>
-        <w:bidi w:val="0"/>
-      </w:pPr>
-      <w:r>
-        <w:rPr>
-          <w:rtl w:val="0"/>
-        </w:rPr>
+      </w:pPr>
+      <w:r>
         <w:t>Uploading MCU Firmware</w:t>
       </w:r>
     </w:p>
     <w:sectPr>
-      <w:headerReference w:type="default" r:id="rId5"/>
-      <w:footerReference w:type="default" r:id="rId6"/>
-      <w:pgSz w:w="12240" w:h="15840" w:orient="portrait"/>
-      <w:pgMar w:top="1440" w:right="1440" w:bottom="1440" w:left="1440" w:header="720" w:footer="864"/>
-      <w:bidi w:val="0"/>
+      <w:headerReference w:type="default" r:id="rId14"/>
+      <w:footerReference w:type="default" r:id="rId15"/>
+      <w:pgSz w:w="12240" w:h="15840"/>
+      <w:pgMar w:top="1440" w:right="1440" w:bottom="1440" w:left="1440" w:header="720" w:footer="864" w:gutter="0"/>
+      <w:cols w:space="720"/>
     </w:sectPr>
   </w:body>
 </w:document>
 </file>
 
+<file path=word/endnotes.xml><?xml version="1.0" encoding="utf-8"?>
+<w:endnotes xmlns:wpc="http://schemas.microsoft.com/office/word/2010/wordprocessingCanvas" xmlns:cx="http://schemas.microsoft.com/office/drawing/2014/chartex" xmlns:cx1="http://schemas.microsoft.com/office/drawing/2015/9/8/chartex" xmlns:cx2="http://schemas.microsoft.com/office/drawing/2015/10/21/chartex" xmlns:cx3="http://schemas.microsoft.com/office/drawing/2016/5/9/chartex" xmlns:cx4="http://schemas.microsoft.com/office/drawing/2016/5/10/chartex" xmlns:cx5="http://schemas.microsoft.com/office/drawing/2016/5/11/chartex" xmlns:cx6="http://schemas.microsoft.com/office/drawing/2016/5/12/chartex" xmlns:cx7="http://schemas.microsoft.com/office/drawing/2016/5/13/chartex" xmlns:cx8="http://schemas.microsoft.com/office/drawing/2016/5/14/chartex" xmlns:mc="http://schemas.openxmlformats.org/markup-compatibility/2006" xmlns:aink="http://schemas.microsoft.com/office/drawing/2016/ink" xmlns:am3d="http://schemas.microsoft.com/office/drawing/2017/model3d" xmlns:o="urn:schemas-microsoft-com:office:office" xmlns:r="http://schemas.openxmlformats.org/officeDocument/2006/relationships" xmlns:m="http://schemas.openxmlformats.org/officeDocument/2006/math" xmlns:v="urn:schemas-microsoft-com:vml" xmlns:wp14="http://schemas.microsoft.com/office/word/2010/wordprocessingDrawing" xmlns:wp="http://schemas.openxmlformats.org/drawingml/2006/wordprocessingDrawing" xmlns:w10="urn:schemas-microsoft-com:office:word" xmlns:w="http://schemas.openxmlformats.org/wordprocessingml/2006/main" xmlns:w14="http://schemas.microsoft.com/office/word/2010/wordml" xmlns:w15="http://schemas.microsoft.com/office/word/2012/wordml" xmlns:w16cid="http://schemas.microsoft.com/office/word/2016/wordml/cid" xmlns:w16se="http://schemas.microsoft.com/office/word/2015/wordml/symex" xmlns:wpg="http://schemas.microsoft.com/office/word/2010/wordprocessingGroup" xmlns:wpi="http://schemas.microsoft.com/office/word/2010/wordprocessingInk" xmlns:wne="http://schemas.microsoft.com/office/word/2006/wordml" xmlns:wps="http://schemas.microsoft.com/office/word/2010/wordprocessingShape" mc:Ignorable="w14 w15 w16se w16cid wp14">
+  <w:endnote w:type="separator" w:id="-1">
+    <w:p>
+      <w:r>
+        <w:separator/>
+      </w:r>
+    </w:p>
+  </w:endnote>
+  <w:endnote w:type="continuationSeparator" w:id="0">
+    <w:p>
+      <w:r>
+        <w:continuationSeparator/>
+      </w:r>
+    </w:p>
+  </w:endnote>
+</w:endnotes>
+</file>
+
 <file path=word/footer1.xml><?xml version="1.0" encoding="utf-8"?>
-<w:ftr xmlns:r="http://schemas.openxmlformats.org/officeDocument/2006/relationships" xmlns:wp="http://schemas.openxmlformats.org/drawingml/2006/wordprocessingDrawing" xmlns:w="http://schemas.openxmlformats.org/wordprocessingml/2006/main" xmlns:w10="urn:schemas-microsoft-com:office:word" xmlns:w14="http://schemas.microsoft.com/office/word/2010/wordml" xmlns:wps="http://schemas.microsoft.com/office/word/2010/wordprocessingShape" xmlns:wpg="http://schemas.microsoft.com/office/word/2010/wordprocessingGroup" xmlns:mc="http://schemas.openxmlformats.org/markup-compatibility/2006" xmlns:v="urn:schemas-microsoft-com:vml" xmlns:o="urn:schemas-microsoft-com:office:office" xmlns:m="http://schemas.openxmlformats.org/officeDocument/2006/math" mc:Ignorable="w14">
-  <w:p>
-    <w:r/>
-  </w:p>
+<w:ftr xmlns:wpc="http://schemas.microsoft.com/office/word/2010/wordprocessingCanvas" xmlns:cx="http://schemas.microsoft.com/office/drawing/2014/chartex" xmlns:cx1="http://schemas.microsoft.com/office/drawing/2015/9/8/chartex" xmlns:cx2="http://schemas.microsoft.com/office/drawing/2015/10/21/chartex" xmlns:cx3="http://schemas.microsoft.com/office/drawing/2016/5/9/chartex" xmlns:cx4="http://schemas.microsoft.com/office/drawing/2016/5/10/chartex" xmlns:cx5="http://schemas.microsoft.com/office/drawing/2016/5/11/chartex" xmlns:cx6="http://schemas.microsoft.com/office/drawing/2016/5/12/chartex" xmlns:cx7="http://schemas.microsoft.com/office/drawing/2016/5/13/chartex" xmlns:cx8="http://schemas.microsoft.com/office/drawing/2016/5/14/chartex" xmlns:mc="http://schemas.openxmlformats.org/markup-compatibility/2006" xmlns:aink="http://schemas.microsoft.com/office/drawing/2016/ink" xmlns:am3d="http://schemas.microsoft.com/office/drawing/2017/model3d" xmlns:o="urn:schemas-microsoft-com:office:office" xmlns:r="http://schemas.openxmlformats.org/officeDocument/2006/relationships" xmlns:m="http://schemas.openxmlformats.org/officeDocument/2006/math" xmlns:v="urn:schemas-microsoft-com:vml" xmlns:wp14="http://schemas.microsoft.com/office/word/2010/wordprocessingDrawing" xmlns:wp="http://schemas.openxmlformats.org/drawingml/2006/wordprocessingDrawing" xmlns:w10="urn:schemas-microsoft-com:office:word" xmlns:w="http://schemas.openxmlformats.org/wordprocessingml/2006/main" xmlns:w14="http://schemas.microsoft.com/office/word/2010/wordml" xmlns:w15="http://schemas.microsoft.com/office/word/2012/wordml" xmlns:w16cid="http://schemas.microsoft.com/office/word/2016/wordml/cid" xmlns:w16se="http://schemas.microsoft.com/office/word/2015/wordml/symex" xmlns:wpg="http://schemas.microsoft.com/office/word/2010/wordprocessingGroup" xmlns:wpi="http://schemas.microsoft.com/office/word/2010/wordprocessingInk" xmlns:wne="http://schemas.microsoft.com/office/word/2006/wordml" xmlns:wps="http://schemas.microsoft.com/office/word/2010/wordprocessingShape" mc:Ignorable="w14 w15 w16se w16cid wp14">
+  <w:p/>
 </w:ftr>
 </file>
 
+<file path=word/footnotes.xml><?xml version="1.0" encoding="utf-8"?>
+<w:footnotes xmlns:wpc="http://schemas.microsoft.com/office/word/2010/wordprocessingCanvas" xmlns:cx="http://schemas.microsoft.com/office/drawing/2014/chartex" xmlns:cx1="http://schemas.microsoft.com/office/drawing/2015/9/8/chartex" xmlns:cx2="http://schemas.microsoft.com/office/drawing/2015/10/21/chartex" xmlns:cx3="http://schemas.microsoft.com/office/drawing/2016/5/9/chartex" xmlns:cx4="http://schemas.microsoft.com/office/drawing/2016/5/10/chartex" xmlns:cx5="http://schemas.microsoft.com/office/drawing/2016/5/11/chartex" xmlns:cx6="http://schemas.microsoft.com/office/drawing/2016/5/12/chartex" xmlns:cx7="http://schemas.microsoft.com/office/drawing/2016/5/13/chartex" xmlns:cx8="http://schemas.microsoft.com/office/drawing/2016/5/14/chartex" xmlns:mc="http://schemas.openxmlformats.org/markup-compatibility/2006" xmlns:aink="http://schemas.microsoft.com/office/drawing/2016/ink" xmlns:am3d="http://schemas.microsoft.com/office/drawing/2017/model3d" xmlns:o="urn:schemas-microsoft-com:office:office" xmlns:r="http://schemas.openxmlformats.org/officeDocument/2006/relationships" xmlns:m="http://schemas.openxmlformats.org/officeDocument/2006/math" xmlns:v="urn:schemas-microsoft-com:vml" xmlns:wp14="http://schemas.microsoft.com/office/word/2010/wordprocessingDrawing" xmlns:wp="http://schemas.openxmlformats.org/drawingml/2006/wordprocessingDrawing" xmlns:w10="urn:schemas-microsoft-com:office:word" xmlns:w="http://schemas.openxmlformats.org/wordprocessingml/2006/main" xmlns:w14="http://schemas.microsoft.com/office/word/2010/wordml" xmlns:w15="http://schemas.microsoft.com/office/word/2012/wordml" xmlns:w16cid="http://schemas.microsoft.com/office/word/2016/wordml/cid" xmlns:w16se="http://schemas.microsoft.com/office/word/2015/wordml/symex" xmlns:wpg="http://schemas.microsoft.com/office/word/2010/wordprocessingGroup" xmlns:wpi="http://schemas.microsoft.com/office/word/2010/wordprocessingInk" xmlns:wne="http://schemas.microsoft.com/office/word/2006/wordml" xmlns:wps="http://schemas.microsoft.com/office/word/2010/wordprocessingShape" mc:Ignorable="w14 w15 w16se w16cid wp14">
+  <w:footnote w:type="separator" w:id="-1">
+    <w:p>
+      <w:r>
+        <w:separator/>
+      </w:r>
+    </w:p>
+  </w:footnote>
+  <w:footnote w:type="continuationSeparator" w:id="0">
+    <w:p>
+      <w:r>
+        <w:continuationSeparator/>
+      </w:r>
+    </w:p>
+  </w:footnote>
+</w:footnotes>
+</file>
+
 <file path=word/header1.xml><?xml version="1.0" encoding="utf-8"?>
-<w:hdr xmlns:r="http://schemas.openxmlformats.org/officeDocument/2006/relationships" xmlns:wp="http://schemas.openxmlformats.org/drawingml/2006/wordprocessingDrawing" xmlns:w="http://schemas.openxmlformats.org/wordprocessingml/2006/main" xmlns:w10="urn:schemas-microsoft-com:office:word" xmlns:w14="http://schemas.microsoft.com/office/word/2010/wordml" xmlns:wps="http://schemas.microsoft.com/office/word/2010/wordprocessingShape" xmlns:wpg="http://schemas.microsoft.com/office/word/2010/wordprocessingGroup" xmlns:mc="http://schemas.openxmlformats.org/markup-compatibility/2006" xmlns:v="urn:schemas-microsoft-com:vml" xmlns:o="urn:schemas-microsoft-com:office:office" xmlns:m="http://schemas.openxmlformats.org/officeDocument/2006/math" mc:Ignorable="w14">
-  <w:p>
-    <w:r/>
-  </w:p>
+<w:hdr xmlns:wpc="http://schemas.microsoft.com/office/word/2010/wordprocessingCanvas" xmlns:cx="http://schemas.microsoft.com/office/drawing/2014/chartex" xmlns:cx1="http://schemas.microsoft.com/office/drawing/2015/9/8/chartex" xmlns:cx2="http://schemas.microsoft.com/office/drawing/2015/10/21/chartex" xmlns:cx3="http://schemas.microsoft.com/office/drawing/2016/5/9/chartex" xmlns:cx4="http://schemas.microsoft.com/office/drawing/2016/5/10/chartex" xmlns:cx5="http://schemas.microsoft.com/office/drawing/2016/5/11/chartex" xmlns:cx6="http://schemas.microsoft.com/office/drawing/2016/5/12/chartex" xmlns:cx7="http://schemas.microsoft.com/office/drawing/2016/5/13/chartex" xmlns:cx8="http://schemas.microsoft.com/office/drawing/2016/5/14/chartex" xmlns:mc="http://schemas.openxmlformats.org/markup-compatibility/2006" xmlns:aink="http://schemas.microsoft.com/office/drawing/2016/ink" xmlns:am3d="http://schemas.microsoft.com/office/drawing/2017/model3d" xmlns:o="urn:schemas-microsoft-com:office:office" xmlns:r="http://schemas.openxmlformats.org/officeDocument/2006/relationships" xmlns:m="http://schemas.openxmlformats.org/officeDocument/2006/math" xmlns:v="urn:schemas-microsoft-com:vml" xmlns:wp14="http://schemas.microsoft.com/office/word/2010/wordprocessingDrawing" xmlns:wp="http://schemas.openxmlformats.org/drawingml/2006/wordprocessingDrawing" xmlns:w10="urn:schemas-microsoft-com:office:word" xmlns:w="http://schemas.openxmlformats.org/wordprocessingml/2006/main" xmlns:w14="http://schemas.microsoft.com/office/word/2010/wordml" xmlns:w15="http://schemas.microsoft.com/office/word/2012/wordml" xmlns:w16cid="http://schemas.microsoft.com/office/word/2016/wordml/cid" xmlns:w16se="http://schemas.microsoft.com/office/word/2015/wordml/symex" xmlns:wpg="http://schemas.microsoft.com/office/word/2010/wordprocessingGroup" xmlns:wpi="http://schemas.microsoft.com/office/word/2010/wordprocessingInk" xmlns:wne="http://schemas.microsoft.com/office/word/2006/wordml" xmlns:wps="http://schemas.microsoft.com/office/word/2010/wordprocessingShape" mc:Ignorable="w14 w15 w16se w16cid wp14">
+  <w:p/>
 </w:hdr>
 </file>
 
 <file path=word/numbering.xml><?xml version="1.0" encoding="utf-8"?>
-<w:numbering xmlns:w="http://schemas.openxmlformats.org/wordprocessingml/2006/main" xmlns:wp="http://schemas.openxmlformats.org/drawingml/2006/wordprocessingDrawing" xmlns:w14="http://schemas.microsoft.com/office/word/2010/wordml" xmlns:r="http://schemas.openxmlformats.org/officeDocument/2006/relationships" xmlns:v="urn:schemas-microsoft-com:vml" xmlns:o="urn:schemas-microsoft-com:office:office">
-  <w:abstractNum w:abstractNumId="0">
+<w:numbering xmlns:wpc="http://schemas.microsoft.com/office/word/2010/wordprocessingCanvas" xmlns:cx="http://schemas.microsoft.com/office/drawing/2014/chartex" xmlns:cx1="http://schemas.microsoft.com/office/drawing/2015/9/8/chartex" xmlns:cx2="http://schemas.microsoft.com/office/drawing/2015/10/21/chartex" xmlns:cx3="http://schemas.microsoft.com/office/drawing/2016/5/9/chartex" xmlns:cx4="http://schemas.microsoft.com/office/drawing/2016/5/10/chartex" xmlns:cx5="http://schemas.microsoft.com/office/drawing/2016/5/11/chartex" xmlns:cx6="http://schemas.microsoft.com/office/drawing/2016/5/12/chartex" xmlns:cx7="http://schemas.microsoft.com/office/drawing/2016/5/13/chartex" xmlns:cx8="http://schemas.microsoft.com/office/drawing/2016/5/14/chartex" xmlns:mc="http://schemas.openxmlformats.org/markup-compatibility/2006" xmlns:aink="http://schemas.microsoft.com/office/drawing/2016/ink" xmlns:am3d="http://schemas.microsoft.com/office/drawing/2017/model3d" xmlns:o="urn:schemas-microsoft-com:office:office" xmlns:r="http://schemas.openxmlformats.org/officeDocument/2006/relationships" xmlns:m="http://schemas.openxmlformats.org/officeDocument/2006/math" xmlns:v="urn:schemas-microsoft-com:vml" xmlns:wp14="http://schemas.microsoft.com/office/word/2010/wordprocessingDrawing" xmlns:wp="http://schemas.openxmlformats.org/drawingml/2006/wordprocessingDrawing" xmlns:w10="urn:schemas-microsoft-com:office:word" xmlns:w="http://schemas.openxmlformats.org/wordprocessingml/2006/main" xmlns:w14="http://schemas.microsoft.com/office/word/2010/wordml" xmlns:w15="http://schemas.microsoft.com/office/word/2012/wordml" xmlns:w16cid="http://schemas.microsoft.com/office/word/2016/wordml/cid" xmlns:w16se="http://schemas.microsoft.com/office/word/2015/wordml/symex" xmlns:wpg="http://schemas.microsoft.com/office/word/2010/wordprocessingGroup" xmlns:wpi="http://schemas.microsoft.com/office/word/2010/wordprocessingInk" xmlns:wne="http://schemas.microsoft.com/office/word/2006/wordml" xmlns:wps="http://schemas.microsoft.com/office/word/2010/wordprocessingShape" mc:Ignorable="w14 w15 w16se w16cid wp14">
+  <w:abstractNum w:abstractNumId="0" w15:restartNumberingAfterBreak="0">
+    <w:nsid w:val="30B6692A"/>
     <w:multiLevelType w:val="hybridMultilevel"/>
-    <w:numStyleLink w:val="Harvard"/>
-  </w:abstractNum>
-  <w:abstractNum w:abstractNumId="1">
-    <w:multiLevelType w:val="hybridMultilevel"/>
+    <w:tmpl w:val="8B1080E0"/>
     <w:styleLink w:val="Harvard"/>
-    <w:lvl w:ilvl="0">
+    <w:lvl w:ilvl="0" w:tplc="7632B678">
       <w:start w:val="1"/>
       <w:numFmt w:val="upperRoman"/>
-      <w:suff w:val="tab"/>
       <w:lvlText w:val="%1."/>
       <w:lvlJc w:val="left"/>
       <w:pPr>
@@ -773,10 +1122,9 @@
         <w:vertAlign w:val="baseline"/>
       </w:rPr>
     </w:lvl>
-    <w:lvl w:ilvl="1">
+    <w:lvl w:ilvl="1" w:tplc="B6FA49AA">
       <w:start w:val="1"/>
       <w:numFmt w:val="upperLetter"/>
-      <w:suff w:val="tab"/>
       <w:lvlText w:val="%2."/>
       <w:lvlJc w:val="left"/>
       <w:pPr>
@@ -799,10 +1147,9 @@
         <w:vertAlign w:val="baseline"/>
       </w:rPr>
     </w:lvl>
-    <w:lvl w:ilvl="2">
+    <w:lvl w:ilvl="2" w:tplc="76587936">
       <w:start w:val="1"/>
       <w:numFmt w:val="decimal"/>
-      <w:suff w:val="tab"/>
       <w:lvlText w:val="%3."/>
       <w:lvlJc w:val="left"/>
       <w:pPr>
@@ -825,10 +1172,9 @@
         <w:vertAlign w:val="baseline"/>
       </w:rPr>
     </w:lvl>
-    <w:lvl w:ilvl="3">
+    <w:lvl w:ilvl="3" w:tplc="72A25568">
       <w:start w:val="1"/>
       <w:numFmt w:val="lowerLetter"/>
-      <w:suff w:val="tab"/>
       <w:lvlText w:val="%4)"/>
       <w:lvlJc w:val="left"/>
       <w:pPr>
@@ -851,10 +1197,9 @@
         <w:vertAlign w:val="baseline"/>
       </w:rPr>
     </w:lvl>
-    <w:lvl w:ilvl="4">
+    <w:lvl w:ilvl="4" w:tplc="EDFEF13A">
       <w:start w:val="1"/>
       <w:numFmt w:val="decimal"/>
-      <w:suff w:val="tab"/>
       <w:lvlText w:val="(%5)"/>
       <w:lvlJc w:val="left"/>
       <w:pPr>
@@ -877,10 +1222,9 @@
         <w:vertAlign w:val="baseline"/>
       </w:rPr>
     </w:lvl>
-    <w:lvl w:ilvl="5">
+    <w:lvl w:ilvl="5" w:tplc="04EC24A8">
       <w:start w:val="1"/>
       <w:numFmt w:val="lowerLetter"/>
-      <w:suff w:val="tab"/>
       <w:lvlText w:val="(%6)"/>
       <w:lvlJc w:val="left"/>
       <w:pPr>
@@ -903,10 +1247,9 @@
         <w:vertAlign w:val="baseline"/>
       </w:rPr>
     </w:lvl>
-    <w:lvl w:ilvl="6">
+    <w:lvl w:ilvl="6" w:tplc="8848B74C">
       <w:start w:val="1"/>
       <w:numFmt w:val="lowerRoman"/>
-      <w:suff w:val="tab"/>
       <w:lvlText w:val="%7)"/>
       <w:lvlJc w:val="left"/>
       <w:pPr>
@@ -929,10 +1272,9 @@
         <w:vertAlign w:val="baseline"/>
       </w:rPr>
     </w:lvl>
-    <w:lvl w:ilvl="7">
+    <w:lvl w:ilvl="7" w:tplc="60A860A6">
       <w:start w:val="1"/>
       <w:numFmt w:val="decimal"/>
-      <w:suff w:val="tab"/>
       <w:lvlText w:val="(%8)"/>
       <w:lvlJc w:val="left"/>
       <w:pPr>
@@ -955,10 +1297,9 @@
         <w:vertAlign w:val="baseline"/>
       </w:rPr>
     </w:lvl>
-    <w:lvl w:ilvl="8">
+    <w:lvl w:ilvl="8" w:tplc="46D4BEE8">
       <w:start w:val="1"/>
       <w:numFmt w:val="lowerLetter"/>
-      <w:suff w:val="tab"/>
       <w:lvlText w:val="(%9)"/>
       <w:lvlJc w:val="left"/>
       <w:pPr>
@@ -982,14 +1323,20 @@
       </w:rPr>
     </w:lvl>
   </w:abstractNum>
+  <w:abstractNum w:abstractNumId="1" w15:restartNumberingAfterBreak="0">
+    <w:nsid w:val="3EBC6D7C"/>
+    <w:multiLevelType w:val="hybridMultilevel"/>
+    <w:tmpl w:val="8B1080E0"/>
+    <w:numStyleLink w:val="Harvard"/>
+  </w:abstractNum>
   <w:num w:numId="1">
+    <w:abstractNumId w:val="0"/>
+  </w:num>
+  <w:num w:numId="2">
     <w:abstractNumId w:val="1"/>
   </w:num>
-  <w:num w:numId="2">
-    <w:abstractNumId w:val="0"/>
-  </w:num>
   <w:num w:numId="3">
-    <w:abstractNumId w:val="0"/>
+    <w:abstractNumId w:val="1"/>
     <w:lvlOverride w:ilvl="0">
       <w:startOverride w:val="1"/>
     </w:lvlOverride>
@@ -998,48 +1345,17 @@
 </file>
 
 <file path=word/styles.xml><?xml version="1.0" encoding="utf-8"?>
-<w:styles xmlns:w="http://schemas.openxmlformats.org/wordprocessingml/2006/main" xmlns:mc="http://schemas.openxmlformats.org/markup-compatibility/2006" xmlns:w14="http://schemas.microsoft.com/office/word/2010/wordml" mc:Ignorable="w14">
+<w:styles xmlns:mc="http://schemas.openxmlformats.org/markup-compatibility/2006" xmlns:r="http://schemas.openxmlformats.org/officeDocument/2006/relationships" xmlns:w="http://schemas.openxmlformats.org/wordprocessingml/2006/main" xmlns:w14="http://schemas.microsoft.com/office/word/2010/wordml" xmlns:w15="http://schemas.microsoft.com/office/word/2012/wordml" xmlns:w16cid="http://schemas.microsoft.com/office/word/2016/wordml/cid" xmlns:w16se="http://schemas.microsoft.com/office/word/2015/wordml/symex" mc:Ignorable="w14 w15 w16se w16cid">
   <w:docDefaults>
     <w:rPrDefault>
       <w:rPr>
-        <w:rFonts w:ascii="Times New Roman" w:cs="Times New Roman" w:hAnsi="Times New Roman" w:eastAsia="Arial Unicode MS"/>
-        <w:b w:val="0"/>
-        <w:bCs w:val="0"/>
-        <w:i w:val="0"/>
-        <w:iCs w:val="0"/>
-        <w:caps w:val="0"/>
-        <w:smallCaps w:val="0"/>
-        <w:strike w:val="0"/>
-        <w:dstrike w:val="0"/>
-        <w:outline w:val="0"/>
-        <w:emboss w:val="0"/>
-        <w:imprint w:val="0"/>
-        <w:vanish w:val="0"/>
-        <w:color w:val="auto"/>
-        <w:spacing w:val="0"/>
-        <w:w w:val="100"/>
-        <w:kern w:val="0"/>
-        <w:position w:val="0"/>
-        <w:sz w:val="20"/>
-        <w:szCs w:val="20"/>
-        <w:u w:val="none" w:color="auto"/>
+        <w:rFonts w:ascii="Times New Roman" w:eastAsia="Arial Unicode MS" w:hAnsi="Times New Roman" w:cs="Times New Roman"/>
         <w:bdr w:val="nil"/>
-        <w:vertAlign w:val="baseline"/>
-        <w:lang/>
+        <w:lang w:val="en-US" w:eastAsia="en-US" w:bidi="ar-SA"/>
       </w:rPr>
     </w:rPrDefault>
     <w:pPrDefault>
       <w:pPr>
-        <w:keepNext w:val="0"/>
-        <w:keepLines w:val="0"/>
-        <w:pageBreakBefore w:val="0"/>
-        <w:framePr w:anchorLock="0" w:w="0" w:h="0" w:vSpace="0" w:hSpace="0" w:xAlign="left" w:y="0" w:hRule="exact" w:vAnchor="margin"/>
-        <w:widowControl w:val="1"/>
-        <w:numPr>
-          <w:ilvl w:val="0"/>
-          <w:numId w:val="0"/>
-        </w:numPr>
-        <w:suppressLineNumbers w:val="0"/>
         <w:pBdr>
           <w:top w:val="nil"/>
           <w:left w:val="nil"/>
@@ -1048,28 +1364,420 @@
           <w:between w:val="nil"/>
           <w:bar w:val="nil"/>
         </w:pBdr>
-        <w:shd w:val="clear" w:color="auto" w:fill="auto"/>
-        <w:suppressAutoHyphens w:val="0"/>
-        <w:spacing w:before="0" w:beforeAutospacing="0" w:after="0" w:afterAutospacing="0" w:line="240" w:lineRule="auto"/>
-        <w:ind w:left="0" w:right="0" w:firstLine="0"/>
-        <w:jc w:val="left"/>
-        <w:outlineLvl w:val="9"/>
       </w:pPr>
     </w:pPrDefault>
   </w:docDefaults>
+  <w:latentStyles w:defLockedState="0" w:defUIPriority="99" w:defSemiHidden="0" w:defUnhideWhenUsed="0" w:defQFormat="0" w:count="375">
+    <w:lsdException w:name="Normal" w:uiPriority="0" w:qFormat="1"/>
+    <w:lsdException w:name="heading 1" w:uiPriority="9" w:qFormat="1"/>
+    <w:lsdException w:name="heading 2" w:semiHidden="1" w:uiPriority="9" w:unhideWhenUsed="1" w:qFormat="1"/>
+    <w:lsdException w:name="heading 3" w:semiHidden="1" w:uiPriority="9" w:unhideWhenUsed="1" w:qFormat="1"/>
+    <w:lsdException w:name="heading 4" w:semiHidden="1" w:uiPriority="9" w:unhideWhenUsed="1" w:qFormat="1"/>
+    <w:lsdException w:name="heading 5" w:semiHidden="1" w:uiPriority="9" w:unhideWhenUsed="1" w:qFormat="1"/>
+    <w:lsdException w:name="heading 6" w:semiHidden="1" w:uiPriority="9" w:unhideWhenUsed="1" w:qFormat="1"/>
+    <w:lsdException w:name="heading 7" w:semiHidden="1" w:uiPriority="9" w:unhideWhenUsed="1" w:qFormat="1"/>
+    <w:lsdException w:name="heading 8" w:semiHidden="1" w:uiPriority="9" w:unhideWhenUsed="1" w:qFormat="1"/>
+    <w:lsdException w:name="heading 9" w:semiHidden="1" w:uiPriority="9" w:unhideWhenUsed="1" w:qFormat="1"/>
+    <w:lsdException w:name="index 1" w:semiHidden="1" w:unhideWhenUsed="1"/>
+    <w:lsdException w:name="index 2" w:semiHidden="1" w:unhideWhenUsed="1"/>
+    <w:lsdException w:name="index 3" w:semiHidden="1" w:unhideWhenUsed="1"/>
+    <w:lsdException w:name="index 4" w:semiHidden="1" w:unhideWhenUsed="1"/>
+    <w:lsdException w:name="index 5" w:semiHidden="1" w:unhideWhenUsed="1"/>
+    <w:lsdException w:name="index 6" w:semiHidden="1" w:unhideWhenUsed="1"/>
+    <w:lsdException w:name="index 7" w:semiHidden="1" w:unhideWhenUsed="1"/>
+    <w:lsdException w:name="index 8" w:semiHidden="1" w:unhideWhenUsed="1"/>
+    <w:lsdException w:name="index 9" w:semiHidden="1" w:unhideWhenUsed="1"/>
+    <w:lsdException w:name="toc 1" w:semiHidden="1" w:uiPriority="39" w:unhideWhenUsed="1"/>
+    <w:lsdException w:name="toc 2" w:semiHidden="1" w:uiPriority="39" w:unhideWhenUsed="1"/>
+    <w:lsdException w:name="toc 3" w:semiHidden="1" w:uiPriority="39" w:unhideWhenUsed="1"/>
+    <w:lsdException w:name="toc 4" w:semiHidden="1" w:uiPriority="39" w:unhideWhenUsed="1"/>
+    <w:lsdException w:name="toc 5" w:semiHidden="1" w:uiPriority="39" w:unhideWhenUsed="1"/>
+    <w:lsdException w:name="toc 6" w:semiHidden="1" w:uiPriority="39" w:unhideWhenUsed="1"/>
+    <w:lsdException w:name="toc 7" w:semiHidden="1" w:uiPriority="39" w:unhideWhenUsed="1"/>
+    <w:lsdException w:name="toc 8" w:semiHidden="1" w:uiPriority="39" w:unhideWhenUsed="1"/>
+    <w:lsdException w:name="toc 9" w:semiHidden="1" w:uiPriority="39" w:unhideWhenUsed="1"/>
+    <w:lsdException w:name="Normal Indent" w:semiHidden="1" w:unhideWhenUsed="1"/>
+    <w:lsdException w:name="footnote text" w:semiHidden="1" w:unhideWhenUsed="1"/>
+    <w:lsdException w:name="annotation text" w:semiHidden="1" w:unhideWhenUsed="1"/>
+    <w:lsdException w:name="header" w:semiHidden="1" w:unhideWhenUsed="1"/>
+    <w:lsdException w:name="footer" w:semiHidden="1" w:unhideWhenUsed="1"/>
+    <w:lsdException w:name="index heading" w:semiHidden="1" w:unhideWhenUsed="1"/>
+    <w:lsdException w:name="caption" w:semiHidden="1" w:uiPriority="35" w:unhideWhenUsed="1" w:qFormat="1"/>
+    <w:lsdException w:name="table of figures" w:semiHidden="1" w:unhideWhenUsed="1"/>
+    <w:lsdException w:name="envelope address" w:semiHidden="1" w:unhideWhenUsed="1"/>
+    <w:lsdException w:name="envelope return" w:semiHidden="1" w:unhideWhenUsed="1"/>
+    <w:lsdException w:name="footnote reference" w:semiHidden="1" w:unhideWhenUsed="1"/>
+    <w:lsdException w:name="annotation reference" w:semiHidden="1" w:unhideWhenUsed="1"/>
+    <w:lsdException w:name="line number" w:semiHidden="1" w:unhideWhenUsed="1"/>
+    <w:lsdException w:name="page number" w:semiHidden="1" w:unhideWhenUsed="1"/>
+    <w:lsdException w:name="endnote reference" w:semiHidden="1" w:unhideWhenUsed="1"/>
+    <w:lsdException w:name="endnote text" w:semiHidden="1" w:unhideWhenUsed="1"/>
+    <w:lsdException w:name="table of authorities" w:semiHidden="1" w:unhideWhenUsed="1"/>
+    <w:lsdException w:name="macro" w:semiHidden="1" w:unhideWhenUsed="1"/>
+    <w:lsdException w:name="toa heading" w:semiHidden="1" w:unhideWhenUsed="1"/>
+    <w:lsdException w:name="List" w:semiHidden="1" w:unhideWhenUsed="1"/>
+    <w:lsdException w:name="List Bullet" w:semiHidden="1" w:unhideWhenUsed="1"/>
+    <w:lsdException w:name="List Number" w:semiHidden="1" w:unhideWhenUsed="1"/>
+    <w:lsdException w:name="List 2" w:semiHidden="1" w:unhideWhenUsed="1"/>
+    <w:lsdException w:name="List 3" w:semiHidden="1" w:unhideWhenUsed="1"/>
+    <w:lsdException w:name="List 4" w:semiHidden="1" w:unhideWhenUsed="1"/>
+    <w:lsdException w:name="List 5" w:semiHidden="1" w:unhideWhenUsed="1"/>
+    <w:lsdException w:name="List Bullet 2" w:semiHidden="1" w:unhideWhenUsed="1"/>
+    <w:lsdException w:name="List Bullet 3" w:semiHidden="1" w:unhideWhenUsed="1"/>
+    <w:lsdException w:name="List Bullet 4" w:semiHidden="1" w:unhideWhenUsed="1"/>
+    <w:lsdException w:name="List Bullet 5" w:semiHidden="1" w:unhideWhenUsed="1"/>
+    <w:lsdException w:name="List Number 2" w:semiHidden="1" w:unhideWhenUsed="1"/>
+    <w:lsdException w:name="List Number 3" w:semiHidden="1" w:unhideWhenUsed="1"/>
+    <w:lsdException w:name="List Number 4" w:semiHidden="1" w:unhideWhenUsed="1"/>
+    <w:lsdException w:name="List Number 5" w:semiHidden="1" w:unhideWhenUsed="1"/>
+    <w:lsdException w:name="Title" w:uiPriority="10" w:qFormat="1"/>
+    <w:lsdException w:name="Closing" w:semiHidden="1" w:unhideWhenUsed="1"/>
+    <w:lsdException w:name="Signature" w:semiHidden="1" w:unhideWhenUsed="1"/>
+    <w:lsdException w:name="Default Paragraph Font" w:semiHidden="1" w:uiPriority="1" w:unhideWhenUsed="1"/>
+    <w:lsdException w:name="Body Text" w:semiHidden="1" w:unhideWhenUsed="1"/>
+    <w:lsdException w:name="Body Text Indent" w:semiHidden="1" w:unhideWhenUsed="1"/>
+    <w:lsdException w:name="List Continue" w:semiHidden="1" w:unhideWhenUsed="1"/>
+    <w:lsdException w:name="List Continue 2" w:semiHidden="1" w:unhideWhenUsed="1"/>
+    <w:lsdException w:name="List Continue 3" w:semiHidden="1" w:unhideWhenUsed="1"/>
+    <w:lsdException w:name="List Continue 4" w:semiHidden="1" w:unhideWhenUsed="1"/>
+    <w:lsdException w:name="List Continue 5" w:semiHidden="1" w:unhideWhenUsed="1"/>
+    <w:lsdException w:name="Message Header" w:semiHidden="1" w:unhideWhenUsed="1"/>
+    <w:lsdException w:name="Subtitle" w:uiPriority="11" w:qFormat="1"/>
+    <w:lsdException w:name="Salutation" w:semiHidden="1" w:unhideWhenUsed="1"/>
+    <w:lsdException w:name="Date" w:semiHidden="1" w:unhideWhenUsed="1"/>
+    <w:lsdException w:name="Body Text First Indent" w:semiHidden="1" w:unhideWhenUsed="1"/>
+    <w:lsdException w:name="Body Text First Indent 2" w:semiHidden="1" w:unhideWhenUsed="1"/>
+    <w:lsdException w:name="Note Heading" w:semiHidden="1" w:unhideWhenUsed="1"/>
+    <w:lsdException w:name="Body Text 2" w:semiHidden="1" w:unhideWhenUsed="1"/>
+    <w:lsdException w:name="Body Text 3" w:semiHidden="1" w:unhideWhenUsed="1"/>
+    <w:lsdException w:name="Body Text Indent 2" w:semiHidden="1" w:unhideWhenUsed="1"/>
+    <w:lsdException w:name="Body Text Indent 3" w:semiHidden="1" w:unhideWhenUsed="1"/>
+    <w:lsdException w:name="Block Text" w:semiHidden="1" w:unhideWhenUsed="1"/>
+    <w:lsdException w:name="Hyperlink" w:semiHidden="1" w:unhideWhenUsed="1"/>
+    <w:lsdException w:name="FollowedHyperlink" w:semiHidden="1" w:unhideWhenUsed="1"/>
+    <w:lsdException w:name="Strong" w:uiPriority="22" w:qFormat="1"/>
+    <w:lsdException w:name="Emphasis" w:uiPriority="20" w:qFormat="1"/>
+    <w:lsdException w:name="Document Map" w:semiHidden="1" w:unhideWhenUsed="1"/>
+    <w:lsdException w:name="Plain Text" w:semiHidden="1" w:unhideWhenUsed="1"/>
+    <w:lsdException w:name="E-mail Signature" w:semiHidden="1" w:unhideWhenUsed="1"/>
+    <w:lsdException w:name="HTML Top of Form" w:semiHidden="1" w:unhideWhenUsed="1"/>
+    <w:lsdException w:name="HTML Bottom of Form" w:semiHidden="1" w:unhideWhenUsed="1"/>
+    <w:lsdException w:name="Normal (Web)" w:semiHidden="1" w:unhideWhenUsed="1"/>
+    <w:lsdException w:name="HTML Acronym" w:semiHidden="1" w:unhideWhenUsed="1"/>
+    <w:lsdException w:name="HTML Address" w:semiHidden="1" w:unhideWhenUsed="1"/>
+    <w:lsdException w:name="HTML Cite" w:semiHidden="1" w:unhideWhenUsed="1"/>
+    <w:lsdException w:name="HTML Code" w:semiHidden="1" w:unhideWhenUsed="1"/>
+    <w:lsdException w:name="HTML Definition" w:semiHidden="1" w:unhideWhenUsed="1"/>
+    <w:lsdException w:name="HTML Keyboard" w:semiHidden="1" w:unhideWhenUsed="1"/>
+    <w:lsdException w:name="HTML Preformatted" w:semiHidden="1" w:unhideWhenUsed="1"/>
+    <w:lsdException w:name="HTML Sample" w:semiHidden="1" w:unhideWhenUsed="1"/>
+    <w:lsdException w:name="HTML Typewriter" w:semiHidden="1" w:unhideWhenUsed="1"/>
+    <w:lsdException w:name="HTML Variable" w:semiHidden="1" w:unhideWhenUsed="1"/>
+    <w:lsdException w:name="Normal Table" w:semiHidden="1" w:unhideWhenUsed="1"/>
+    <w:lsdException w:name="annotation subject" w:semiHidden="1" w:unhideWhenUsed="1"/>
+    <w:lsdException w:name="No List" w:semiHidden="1" w:unhideWhenUsed="1"/>
+    <w:lsdException w:name="Outline List 1" w:semiHidden="1" w:unhideWhenUsed="1"/>
+    <w:lsdException w:name="Outline List 2" w:semiHidden="1" w:unhideWhenUsed="1"/>
+    <w:lsdException w:name="Outline List 3" w:semiHidden="1" w:unhideWhenUsed="1"/>
+    <w:lsdException w:name="Table Simple 1" w:semiHidden="1" w:unhideWhenUsed="1"/>
+    <w:lsdException w:name="Table Simple 2" w:semiHidden="1" w:unhideWhenUsed="1"/>
+    <w:lsdException w:name="Table Simple 3" w:semiHidden="1" w:unhideWhenUsed="1"/>
+    <w:lsdException w:name="Table Classic 1" w:semiHidden="1" w:unhideWhenUsed="1"/>
+    <w:lsdException w:name="Table Classic 2" w:semiHidden="1" w:unhideWhenUsed="1"/>
+    <w:lsdException w:name="Table Classic 3" w:semiHidden="1" w:unhideWhenUsed="1"/>
+    <w:lsdException w:name="Table Classic 4" w:semiHidden="1" w:unhideWhenUsed="1"/>
+    <w:lsdException w:name="Table Colorful 1" w:semiHidden="1" w:unhideWhenUsed="1"/>
+    <w:lsdException w:name="Table Colorful 2" w:semiHidden="1" w:unhideWhenUsed="1"/>
+    <w:lsdException w:name="Table Colorful 3" w:semiHidden="1" w:unhideWhenUsed="1"/>
+    <w:lsdException w:name="Table Columns 1" w:semiHidden="1" w:unhideWhenUsed="1"/>
+    <w:lsdException w:name="Table Columns 2" w:semiHidden="1" w:unhideWhenUsed="1"/>
+    <w:lsdException w:name="Table Columns 3" w:semiHidden="1" w:unhideWhenUsed="1"/>
+    <w:lsdException w:name="Table Columns 4" w:semiHidden="1" w:unhideWhenUsed="1"/>
+    <w:lsdException w:name="Table Columns 5" w:semiHidden="1" w:unhideWhenUsed="1"/>
+    <w:lsdException w:name="Table Grid 1" w:semiHidden="1" w:unhideWhenUsed="1"/>
+    <w:lsdException w:name="Table Grid 2" w:semiHidden="1" w:unhideWhenUsed="1"/>
+    <w:lsdException w:name="Table Grid 3" w:semiHidden="1" w:unhideWhenUsed="1"/>
+    <w:lsdException w:name="Table Grid 4" w:semiHidden="1" w:unhideWhenUsed="1"/>
+    <w:lsdException w:name="Table Grid 5" w:semiHidden="1" w:unhideWhenUsed="1"/>
+    <w:lsdException w:name="Table Grid 6" w:semiHidden="1" w:unhideWhenUsed="1"/>
+    <w:lsdException w:name="Table Grid 7" w:semiHidden="1" w:unhideWhenUsed="1"/>
+    <w:lsdException w:name="Table Grid 8" w:semiHidden="1" w:unhideWhenUsed="1"/>
+    <w:lsdException w:name="Table List 1" w:semiHidden="1" w:unhideWhenUsed="1"/>
+    <w:lsdException w:name="Table List 2" w:semiHidden="1" w:unhideWhenUsed="1"/>
+    <w:lsdException w:name="Table List 3" w:semiHidden="1" w:unhideWhenUsed="1"/>
+    <w:lsdException w:name="Table List 4" w:semiHidden="1" w:unhideWhenUsed="1"/>
+    <w:lsdException w:name="Table List 5" w:semiHidden="1" w:unhideWhenUsed="1"/>
+    <w:lsdException w:name="Table List 6" w:semiHidden="1" w:unhideWhenUsed="1"/>
+    <w:lsdException w:name="Table List 7" w:semiHidden="1" w:unhideWhenUsed="1"/>
+    <w:lsdException w:name="Table List 8" w:semiHidden="1" w:unhideWhenUsed="1"/>
+    <w:lsdException w:name="Table 3D effects 1" w:semiHidden="1" w:unhideWhenUsed="1"/>
+    <w:lsdException w:name="Table 3D effects 2" w:semiHidden="1" w:unhideWhenUsed="1"/>
+    <w:lsdException w:name="Table 3D effects 3" w:semiHidden="1" w:unhideWhenUsed="1"/>
+    <w:lsdException w:name="Table Contemporary" w:semiHidden="1" w:unhideWhenUsed="1"/>
+    <w:lsdException w:name="Table Elegant" w:semiHidden="1" w:unhideWhenUsed="1"/>
+    <w:lsdException w:name="Table Professional" w:semiHidden="1" w:unhideWhenUsed="1"/>
+    <w:lsdException w:name="Table Subtle 1" w:semiHidden="1" w:unhideWhenUsed="1"/>
+    <w:lsdException w:name="Table Subtle 2" w:semiHidden="1" w:unhideWhenUsed="1"/>
+    <w:lsdException w:name="Table Web 1" w:semiHidden="1" w:unhideWhenUsed="1"/>
+    <w:lsdException w:name="Table Web 2" w:semiHidden="1" w:unhideWhenUsed="1"/>
+    <w:lsdException w:name="Table Web 3" w:semiHidden="1" w:unhideWhenUsed="1"/>
+    <w:lsdException w:name="Balloon Text" w:semiHidden="1" w:unhideWhenUsed="1"/>
+    <w:lsdException w:name="Table Grid" w:uiPriority="39"/>
+    <w:lsdException w:name="Table Theme" w:semiHidden="1" w:unhideWhenUsed="1"/>
+    <w:lsdException w:name="Placeholder Text" w:semiHidden="1"/>
+    <w:lsdException w:name="No Spacing" w:uiPriority="1" w:qFormat="1"/>
+    <w:lsdException w:name="Light Shading" w:uiPriority="60"/>
+    <w:lsdException w:name="Light List" w:uiPriority="61"/>
+    <w:lsdException w:name="Light Grid" w:uiPriority="62"/>
+    <w:lsdException w:name="Medium Shading 1" w:uiPriority="63"/>
+    <w:lsdException w:name="Medium Shading 2" w:uiPriority="64"/>
+    <w:lsdException w:name="Medium List 1" w:uiPriority="65"/>
+    <w:lsdException w:name="Medium List 2" w:uiPriority="66"/>
+    <w:lsdException w:name="Medium Grid 1" w:uiPriority="67"/>
+    <w:lsdException w:name="Medium Grid 2" w:uiPriority="68"/>
+    <w:lsdException w:name="Medium Grid 3" w:uiPriority="69"/>
+    <w:lsdException w:name="Dark List" w:uiPriority="70"/>
+    <w:lsdException w:name="Colorful Shading" w:uiPriority="71"/>
+    <w:lsdException w:name="Colorful List" w:uiPriority="72"/>
+    <w:lsdException w:name="Colorful Grid" w:uiPriority="73"/>
+    <w:lsdException w:name="Light Shading Accent 1" w:uiPriority="60"/>
+    <w:lsdException w:name="Light List Accent 1" w:uiPriority="61"/>
+    <w:lsdException w:name="Light Grid Accent 1" w:uiPriority="62"/>
+    <w:lsdException w:name="Medium Shading 1 Accent 1" w:uiPriority="63"/>
+    <w:lsdException w:name="Medium Shading 2 Accent 1" w:uiPriority="64"/>
+    <w:lsdException w:name="Medium List 1 Accent 1" w:uiPriority="65"/>
+    <w:lsdException w:name="Revision" w:semiHidden="1"/>
+    <w:lsdException w:name="List Paragraph" w:uiPriority="34" w:qFormat="1"/>
+    <w:lsdException w:name="Quote" w:uiPriority="29" w:qFormat="1"/>
+    <w:lsdException w:name="Intense Quote" w:uiPriority="30" w:qFormat="1"/>
+    <w:lsdException w:name="Medium List 2 Accent 1" w:uiPriority="66"/>
+    <w:lsdException w:name="Medium Grid 1 Accent 1" w:uiPriority="67"/>
+    <w:lsdException w:name="Medium Grid 2 Accent 1" w:uiPriority="68"/>
+    <w:lsdException w:name="Medium Grid 3 Accent 1" w:uiPriority="69"/>
+    <w:lsdException w:name="Dark List Accent 1" w:uiPriority="70"/>
+    <w:lsdException w:name="Colorful Shading Accent 1" w:uiPriority="71"/>
+    <w:lsdException w:name="Colorful List Accent 1" w:uiPriority="72"/>
+    <w:lsdException w:name="Colorful Grid Accent 1" w:uiPriority="73"/>
+    <w:lsdException w:name="Light Shading Accent 2" w:uiPriority="60"/>
+    <w:lsdException w:name="Light List Accent 2" w:uiPriority="61"/>
+    <w:lsdException w:name="Light Grid Accent 2" w:uiPriority="62"/>
+    <w:lsdException w:name="Medium Shading 1 Accent 2" w:uiPriority="63"/>
+    <w:lsdException w:name="Medium Shading 2 Accent 2" w:uiPriority="64"/>
+    <w:lsdException w:name="Medium List 1 Accent 2" w:uiPriority="65"/>
+    <w:lsdException w:name="Medium List 2 Accent 2" w:uiPriority="66"/>
+    <w:lsdException w:name="Medium Grid 1 Accent 2" w:uiPriority="67"/>
+    <w:lsdException w:name="Medium Grid 2 Accent 2" w:uiPriority="68"/>
+    <w:lsdException w:name="Medium Grid 3 Accent 2" w:uiPriority="69"/>
+    <w:lsdException w:name="Dark List Accent 2" w:uiPriority="70"/>
+    <w:lsdException w:name="Colorful Shading Accent 2" w:uiPriority="71"/>
+    <w:lsdException w:name="Colorful List Accent 2" w:uiPriority="72"/>
+    <w:lsdException w:name="Colorful Grid Accent 2" w:uiPriority="73"/>
+    <w:lsdException w:name="Light Shading Accent 3" w:uiPriority="60"/>
+    <w:lsdException w:name="Light List Accent 3" w:uiPriority="61"/>
+    <w:lsdException w:name="Light Grid Accent 3" w:uiPriority="62"/>
+    <w:lsdException w:name="Medium Shading 1 Accent 3" w:uiPriority="63"/>
+    <w:lsdException w:name="Medium Shading 2 Accent 3" w:uiPriority="64"/>
+    <w:lsdException w:name="Medium List 1 Accent 3" w:uiPriority="65"/>
+    <w:lsdException w:name="Medium List 2 Accent 3" w:uiPriority="66"/>
+    <w:lsdException w:name="Medium Grid 1 Accent 3" w:uiPriority="67"/>
+    <w:lsdException w:name="Medium Grid 2 Accent 3" w:uiPriority="68"/>
+    <w:lsdException w:name="Medium Grid 3 Accent 3" w:uiPriority="69"/>
+    <w:lsdException w:name="Dark List Accent 3" w:uiPriority="70"/>
+    <w:lsdException w:name="Colorful Shading Accent 3" w:uiPriority="71"/>
+    <w:lsdException w:name="Colorful List Accent 3" w:uiPriority="72"/>
+    <w:lsdException w:name="Colorful Grid Accent 3" w:uiPriority="73"/>
+    <w:lsdException w:name="Light Shading Accent 4" w:uiPriority="60"/>
+    <w:lsdException w:name="Light List Accent 4" w:uiPriority="61"/>
+    <w:lsdException w:name="Light Grid Accent 4" w:uiPriority="62"/>
+    <w:lsdException w:name="Medium Shading 1 Accent 4" w:uiPriority="63"/>
+    <w:lsdException w:name="Medium Shading 2 Accent 4" w:uiPriority="64"/>
+    <w:lsdException w:name="Medium List 1 Accent 4" w:uiPriority="65"/>
+    <w:lsdException w:name="Medium List 2 Accent 4" w:uiPriority="66"/>
+    <w:lsdException w:name="Medium Grid 1 Accent 4" w:uiPriority="67"/>
+    <w:lsdException w:name="Medium Grid 2 Accent 4" w:uiPriority="68"/>
+    <w:lsdException w:name="Medium Grid 3 Accent 4" w:uiPriority="69"/>
+    <w:lsdException w:name="Dark List Accent 4" w:uiPriority="70"/>
+    <w:lsdException w:name="Colorful Shading Accent 4" w:uiPriority="71"/>
+    <w:lsdException w:name="Colorful List Accent 4" w:uiPriority="72"/>
+    <w:lsdException w:name="Colorful Grid Accent 4" w:uiPriority="73"/>
+    <w:lsdException w:name="Light Shading Accent 5" w:uiPriority="60"/>
+    <w:lsdException w:name="Light List Accent 5" w:uiPriority="61"/>
+    <w:lsdException w:name="Light Grid Accent 5" w:uiPriority="62"/>
+    <w:lsdException w:name="Medium Shading 1 Accent 5" w:uiPriority="63"/>
+    <w:lsdException w:name="Medium Shading 2 Accent 5" w:uiPriority="64"/>
+    <w:lsdException w:name="Medium List 1 Accent 5" w:uiPriority="65"/>
+    <w:lsdException w:name="Medium List 2 Accent 5" w:uiPriority="66"/>
+    <w:lsdException w:name="Medium Grid 1 Accent 5" w:uiPriority="67"/>
+    <w:lsdException w:name="Medium Grid 2 Accent 5" w:uiPriority="68"/>
+    <w:lsdException w:name="Medium Grid 3 Accent 5" w:uiPriority="69"/>
+    <w:lsdException w:name="Dark List Accent 5" w:uiPriority="70"/>
+    <w:lsdException w:name="Colorful Shading Accent 5" w:uiPriority="71"/>
+    <w:lsdException w:name="Colorful List Accent 5" w:uiPriority="72"/>
+    <w:lsdException w:name="Colorful Grid Accent 5" w:uiPriority="73"/>
+    <w:lsdException w:name="Light Shading Accent 6" w:uiPriority="60"/>
+    <w:lsdException w:name="Light List Accent 6" w:uiPriority="61"/>
+    <w:lsdException w:name="Light Grid Accent 6" w:uiPriority="62"/>
+    <w:lsdException w:name="Medium Shading 1 Accent 6" w:uiPriority="63"/>
+    <w:lsdException w:name="Medium Shading 2 Accent 6" w:uiPriority="64"/>
+    <w:lsdException w:name="Medium List 1 Accent 6" w:uiPriority="65"/>
+    <w:lsdException w:name="Medium List 2 Accent 6" w:uiPriority="66"/>
+    <w:lsdException w:name="Medium Grid 1 Accent 6" w:uiPriority="67"/>
+    <w:lsdException w:name="Medium Grid 2 Accent 6" w:uiPriority="68"/>
+    <w:lsdException w:name="Medium Grid 3 Accent 6" w:uiPriority="69"/>
+    <w:lsdException w:name="Dark List Accent 6" w:uiPriority="70"/>
+    <w:lsdException w:name="Colorful Shading Accent 6" w:uiPriority="71"/>
+    <w:lsdException w:name="Colorful List Accent 6" w:uiPriority="72"/>
+    <w:lsdException w:name="Colorful Grid Accent 6" w:uiPriority="73"/>
+    <w:lsdException w:name="Subtle Emphasis" w:uiPriority="19" w:qFormat="1"/>
+    <w:lsdException w:name="Intense Emphasis" w:uiPriority="21" w:qFormat="1"/>
+    <w:lsdException w:name="Subtle Reference" w:uiPriority="31" w:qFormat="1"/>
+    <w:lsdException w:name="Intense Reference" w:uiPriority="32" w:qFormat="1"/>
+    <w:lsdException w:name="Book Title" w:uiPriority="33" w:qFormat="1"/>
+    <w:lsdException w:name="Bibliography" w:semiHidden="1" w:uiPriority="37" w:unhideWhenUsed="1"/>
+    <w:lsdException w:name="TOC Heading" w:semiHidden="1" w:uiPriority="39" w:unhideWhenUsed="1" w:qFormat="1"/>
+    <w:lsdException w:name="Plain Table 1" w:uiPriority="41"/>
+    <w:lsdException w:name="Plain Table 2" w:uiPriority="42"/>
+    <w:lsdException w:name="Plain Table 3" w:uiPriority="43"/>
+    <w:lsdException w:name="Plain Table 4" w:uiPriority="44"/>
+    <w:lsdException w:name="Plain Table 5" w:uiPriority="45"/>
+    <w:lsdException w:name="Grid Table Light" w:uiPriority="40"/>
+    <w:lsdException w:name="Grid Table 1 Light" w:uiPriority="46"/>
+    <w:lsdException w:name="Grid Table 2" w:uiPriority="47"/>
+    <w:lsdException w:name="Grid Table 3" w:uiPriority="48"/>
+    <w:lsdException w:name="Grid Table 4" w:uiPriority="49"/>
+    <w:lsdException w:name="Grid Table 5 Dark" w:uiPriority="50"/>
+    <w:lsdException w:name="Grid Table 6 Colorful" w:uiPriority="51"/>
+    <w:lsdException w:name="Grid Table 7 Colorful" w:uiPriority="52"/>
+    <w:lsdException w:name="Grid Table 1 Light Accent 1" w:uiPriority="46"/>
+    <w:lsdException w:name="Grid Table 2 Accent 1" w:uiPriority="47"/>
+    <w:lsdException w:name="Grid Table 3 Accent 1" w:uiPriority="48"/>
+    <w:lsdException w:name="Grid Table 4 Accent 1" w:uiPriority="49"/>
+    <w:lsdException w:name="Grid Table 5 Dark Accent 1" w:uiPriority="50"/>
+    <w:lsdException w:name="Grid Table 6 Colorful Accent 1" w:uiPriority="51"/>
+    <w:lsdException w:name="Grid Table 7 Colorful Accent 1" w:uiPriority="52"/>
+    <w:lsdException w:name="Grid Table 1 Light Accent 2" w:uiPriority="46"/>
+    <w:lsdException w:name="Grid Table 2 Accent 2" w:uiPriority="47"/>
+    <w:lsdException w:name="Grid Table 3 Accent 2" w:uiPriority="48"/>
+    <w:lsdException w:name="Grid Table 4 Accent 2" w:uiPriority="49"/>
+    <w:lsdException w:name="Grid Table 5 Dark Accent 2" w:uiPriority="50"/>
+    <w:lsdException w:name="Grid Table 6 Colorful Accent 2" w:uiPriority="51"/>
+    <w:lsdException w:name="Grid Table 7 Colorful Accent 2" w:uiPriority="52"/>
+    <w:lsdException w:name="Grid Table 1 Light Accent 3" w:uiPriority="46"/>
+    <w:lsdException w:name="Grid Table 2 Accent 3" w:uiPriority="47"/>
+    <w:lsdException w:name="Grid Table 3 Accent 3" w:uiPriority="48"/>
+    <w:lsdException w:name="Grid Table 4 Accent 3" w:uiPriority="49"/>
+    <w:lsdException w:name="Grid Table 5 Dark Accent 3" w:uiPriority="50"/>
+    <w:lsdException w:name="Grid Table 6 Colorful Accent 3" w:uiPriority="51"/>
+    <w:lsdException w:name="Grid Table 7 Colorful Accent 3" w:uiPriority="52"/>
+    <w:lsdException w:name="Grid Table 1 Light Accent 4" w:uiPriority="46"/>
+    <w:lsdException w:name="Grid Table 2 Accent 4" w:uiPriority="47"/>
+    <w:lsdException w:name="Grid Table 3 Accent 4" w:uiPriority="48"/>
+    <w:lsdException w:name="Grid Table 4 Accent 4" w:uiPriority="49"/>
+    <w:lsdException w:name="Grid Table 5 Dark Accent 4" w:uiPriority="50"/>
+    <w:lsdException w:name="Grid Table 6 Colorful Accent 4" w:uiPriority="51"/>
+    <w:lsdException w:name="Grid Table 7 Colorful Accent 4" w:uiPriority="52"/>
+    <w:lsdException w:name="Grid Table 1 Light Accent 5" w:uiPriority="46"/>
+    <w:lsdException w:name="Grid Table 2 Accent 5" w:uiPriority="47"/>
+    <w:lsdException w:name="Grid Table 3 Accent 5" w:uiPriority="48"/>
+    <w:lsdException w:name="Grid Table 4 Accent 5" w:uiPriority="49"/>
+    <w:lsdException w:name="Grid Table 5 Dark Accent 5" w:uiPriority="50"/>
+    <w:lsdException w:name="Grid Table 6 Colorful Accent 5" w:uiPriority="51"/>
+    <w:lsdException w:name="Grid Table 7 Colorful Accent 5" w:uiPriority="52"/>
+    <w:lsdException w:name="Grid Table 1 Light Accent 6" w:uiPriority="46"/>
+    <w:lsdException w:name="Grid Table 2 Accent 6" w:uiPriority="47"/>
+    <w:lsdException w:name="Grid Table 3 Accent 6" w:uiPriority="48"/>
+    <w:lsdException w:name="Grid Table 4 Accent 6" w:uiPriority="49"/>
+    <w:lsdException w:name="Grid Table 5 Dark Accent 6" w:uiPriority="50"/>
+    <w:lsdException w:name="Grid Table 6 Colorful Accent 6" w:uiPriority="51"/>
+    <w:lsdException w:name="Grid Table 7 Colorful Accent 6" w:uiPriority="52"/>
+    <w:lsdException w:name="List Table 1 Light" w:uiPriority="46"/>
+    <w:lsdException w:name="List Table 2" w:uiPriority="47"/>
+    <w:lsdException w:name="List Table 3" w:uiPriority="48"/>
+    <w:lsdException w:name="List Table 4" w:uiPriority="49"/>
+    <w:lsdException w:name="List Table 5 Dark" w:uiPriority="50"/>
+    <w:lsdException w:name="List Table 6 Colorful" w:uiPriority="51"/>
+    <w:lsdException w:name="List Table 7 Colorful" w:uiPriority="52"/>
+    <w:lsdException w:name="List Table 1 Light Accent 1" w:uiPriority="46"/>
+    <w:lsdException w:name="List Table 2 Accent 1" w:uiPriority="47"/>
+    <w:lsdException w:name="List Table 3 Accent 1" w:uiPriority="48"/>
+    <w:lsdException w:name="List Table 4 Accent 1" w:uiPriority="49"/>
+    <w:lsdException w:name="List Table 5 Dark Accent 1" w:uiPriority="50"/>
+    <w:lsdException w:name="List Table 6 Colorful Accent 1" w:uiPriority="51"/>
+    <w:lsdException w:name="List Table 7 Colorful Accent 1" w:uiPriority="52"/>
+    <w:lsdException w:name="List Table 1 Light Accent 2" w:uiPriority="46"/>
+    <w:lsdException w:name="List Table 2 Accent 2" w:uiPriority="47"/>
+    <w:lsdException w:name="List Table 3 Accent 2" w:uiPriority="48"/>
+    <w:lsdException w:name="List Table 4 Accent 2" w:uiPriority="49"/>
+    <w:lsdException w:name="List Table 5 Dark Accent 2" w:uiPriority="50"/>
+    <w:lsdException w:name="List Table 6 Colorful Accent 2" w:uiPriority="51"/>
+    <w:lsdException w:name="List Table 7 Colorful Accent 2" w:uiPriority="52"/>
+    <w:lsdException w:name="List Table 1 Light Accent 3" w:uiPriority="46"/>
+    <w:lsdException w:name="List Table 2 Accent 3" w:uiPriority="47"/>
+    <w:lsdException w:name="List Table 3 Accent 3" w:uiPriority="48"/>
+    <w:lsdException w:name="List Table 4 Accent 3" w:uiPriority="49"/>
+    <w:lsdException w:name="List Table 5 Dark Accent 3" w:uiPriority="50"/>
+    <w:lsdException w:name="List Table 6 Colorful Accent 3" w:uiPriority="51"/>
+    <w:lsdException w:name="List Table 7 Colorful Accent 3" w:uiPriority="52"/>
+    <w:lsdException w:name="List Table 1 Light Accent 4" w:uiPriority="46"/>
+    <w:lsdException w:name="List Table 2 Accent 4" w:uiPriority="47"/>
+    <w:lsdException w:name="List Table 3 Accent 4" w:uiPriority="48"/>
+    <w:lsdException w:name="List Table 4 Accent 4" w:uiPriority="49"/>
+    <w:lsdException w:name="List Table 5 Dark Accent 4" w:uiPriority="50"/>
+    <w:lsdException w:name="List Table 6 Colorful Accent 4" w:uiPriority="51"/>
+    <w:lsdException w:name="List Table 7 Colorful Accent 4" w:uiPriority="52"/>
+    <w:lsdException w:name="List Table 1 Light Accent 5" w:uiPriority="46"/>
+    <w:lsdException w:name="List Table 2 Accent 5" w:uiPriority="47"/>
+    <w:lsdException w:name="List Table 3 Accent 5" w:uiPriority="48"/>
+    <w:lsdException w:name="List Table 4 Accent 5" w:uiPriority="49"/>
+    <w:lsdException w:name="List Table 5 Dark Accent 5" w:uiPriority="50"/>
+    <w:lsdException w:name="List Table 6 Colorful Accent 5" w:uiPriority="51"/>
+    <w:lsdException w:name="List Table 7 Colorful Accent 5" w:uiPriority="52"/>
+    <w:lsdException w:name="List Table 1 Light Accent 6" w:uiPriority="46"/>
+    <w:lsdException w:name="List Table 2 Accent 6" w:uiPriority="47"/>
+    <w:lsdException w:name="List Table 3 Accent 6" w:uiPriority="48"/>
+    <w:lsdException w:name="List Table 4 Accent 6" w:uiPriority="49"/>
+    <w:lsdException w:name="List Table 5 Dark Accent 6" w:uiPriority="50"/>
+    <w:lsdException w:name="List Table 6 Colorful Accent 6" w:uiPriority="51"/>
+    <w:lsdException w:name="List Table 7 Colorful Accent 6" w:uiPriority="52"/>
+    <w:lsdException w:name="Mention" w:semiHidden="1" w:unhideWhenUsed="1"/>
+    <w:lsdException w:name="Smart Hyperlink" w:semiHidden="1" w:unhideWhenUsed="1"/>
+    <w:lsdException w:name="Hashtag" w:semiHidden="1" w:unhideWhenUsed="1"/>
+    <w:lsdException w:name="Unresolved Mention" w:semiHidden="1" w:unhideWhenUsed="1"/>
+  </w:latentStyles>
   <w:style w:type="paragraph" w:default="1" w:styleId="Normal">
     <w:name w:val="Normal"/>
-    <w:next w:val="Normal"/>
-    <w:pPr/>
+    <w:qFormat/>
     <w:rPr>
       <w:sz w:val="24"/>
       <w:szCs w:val="24"/>
-      <w:lang w:val="en-US" w:eastAsia="en-US" w:bidi="ar-SA"/>
     </w:rPr>
   </w:style>
-  <w:style w:type="character" w:default="1" w:styleId="Default Paragraph Font">
+  <w:style w:type="character" w:default="1" w:styleId="DefaultParagraphFont">
     <w:name w:val="Default Paragraph Font"/>
-    <w:next w:val="Default Paragraph Font"/>
+    <w:uiPriority w:val="1"/>
+    <w:semiHidden/>
+    <w:unhideWhenUsed/>
+  </w:style>
+  <w:style w:type="table" w:default="1" w:styleId="TableNormal">
+    <w:name w:val="Normal Table"/>
+    <w:uiPriority w:val="99"/>
+    <w:semiHidden/>
+    <w:unhideWhenUsed/>
+    <w:tblPr>
+      <w:tblInd w:w="0" w:type="dxa"/>
+      <w:tblCellMar>
+        <w:top w:w="0" w:type="dxa"/>
+        <w:left w:w="108" w:type="dxa"/>
+        <w:bottom w:w="0" w:type="dxa"/>
+        <w:right w:w="108" w:type="dxa"/>
+      </w:tblCellMar>
+    </w:tblPr>
+  </w:style>
+  <w:style w:type="numbering" w:default="1" w:styleId="NoList">
+    <w:name w:val="No List"/>
+    <w:uiPriority w:val="99"/>
+    <w:semiHidden/>
+    <w:unhideWhenUsed/>
   </w:style>
   <w:style w:type="character" w:styleId="Hyperlink">
     <w:name w:val="Hyperlink"/>
@@ -1077,148 +1785,49 @@
       <w:u w:val="single"/>
     </w:rPr>
   </w:style>
-  <w:style w:type="table" w:default="1" w:styleId="Table Normal">
-    <w:name w:val="Table Normal"/>
-    <w:next w:val="Table Normal"/>
-    <w:pPr/>
-    <w:tblPr>
-      <w:tblInd w:w="0" w:type="dxa"/>
-    </w:tblPr>
-    <w:trPr/>
-    <w:tcPr/>
-    <w:tblStylePr w:type="firstRow"/>
-    <w:tblStylePr w:type="lastRow"/>
-    <w:tblStylePr w:type="firstCol"/>
-    <w:tblStylePr w:type="lastCol"/>
-    <w:tblStylePr w:type="band1Vert"/>
-    <w:tblStylePr w:type="band2Vert"/>
-    <w:tblStylePr w:type="band1Horz"/>
-    <w:tblStylePr w:type="band2Horz"/>
-    <w:tblStylePr w:type="neCell"/>
-    <w:tblStylePr w:type="nwCell"/>
-    <w:tblStylePr w:type="seCell"/>
-    <w:tblStylePr w:type="swCell"/>
-  </w:style>
-  <w:style w:type="numbering" w:default="1" w:styleId="No List">
-    <w:name w:val="No List"/>
-    <w:next w:val="No List"/>
-    <w:pPr/>
-  </w:style>
   <w:style w:type="paragraph" w:styleId="Title">
     <w:name w:val="Title"/>
     <w:next w:val="Body"/>
+    <w:uiPriority w:val="10"/>
+    <w:qFormat/>
     <w:pPr>
-      <w:keepNext w:val="1"/>
-      <w:keepLines w:val="0"/>
-      <w:pageBreakBefore w:val="0"/>
-      <w:widowControl w:val="1"/>
-      <w:shd w:val="clear" w:color="auto" w:fill="auto"/>
-      <w:suppressAutoHyphens w:val="0"/>
-      <w:bidi w:val="0"/>
-      <w:spacing w:before="0" w:after="0" w:line="240" w:lineRule="auto"/>
-      <w:ind w:left="0" w:right="0" w:firstLine="0"/>
-      <w:jc w:val="left"/>
-      <w:outlineLvl w:val="9"/>
+      <w:keepNext/>
     </w:pPr>
     <w:rPr>
-      <w:rFonts w:ascii="Helvetica Neue" w:cs="Arial Unicode MS" w:hAnsi="Helvetica Neue" w:eastAsia="Arial Unicode MS"/>
-      <w:b w:val="1"/>
-      <w:bCs w:val="1"/>
-      <w:i w:val="0"/>
-      <w:iCs w:val="0"/>
-      <w:caps w:val="0"/>
-      <w:smallCaps w:val="0"/>
-      <w:strike w:val="0"/>
-      <w:dstrike w:val="0"/>
-      <w:outline w:val="0"/>
+      <w:rFonts w:ascii="Helvetica Neue" w:hAnsi="Helvetica Neue" w:cs="Arial Unicode MS"/>
+      <w:b/>
+      <w:bCs/>
       <w:color w:val="000000"/>
-      <w:spacing w:val="0"/>
-      <w:kern w:val="0"/>
-      <w:position w:val="0"/>
       <w:sz w:val="60"/>
       <w:szCs w:val="60"/>
-      <w:u w:val="none"/>
-      <w:vertAlign w:val="baseline"/>
-      <w:lang w:val="en-US"/>
     </w:rPr>
   </w:style>
-  <w:style w:type="paragraph" w:styleId="Body">
+  <w:style w:type="paragraph" w:customStyle="1" w:styleId="Body">
     <w:name w:val="Body"/>
-    <w:next w:val="Body"/>
-    <w:pPr>
-      <w:keepNext w:val="0"/>
-      <w:keepLines w:val="0"/>
-      <w:pageBreakBefore w:val="0"/>
-      <w:widowControl w:val="1"/>
-      <w:shd w:val="clear" w:color="auto" w:fill="auto"/>
-      <w:suppressAutoHyphens w:val="0"/>
-      <w:bidi w:val="0"/>
-      <w:spacing w:before="0" w:after="0" w:line="240" w:lineRule="auto"/>
-      <w:ind w:left="0" w:right="0" w:firstLine="0"/>
-      <w:jc w:val="left"/>
-      <w:outlineLvl w:val="9"/>
-    </w:pPr>
     <w:rPr>
-      <w:rFonts w:ascii="Helvetica Neue" w:cs="Arial Unicode MS" w:hAnsi="Helvetica Neue" w:eastAsia="Arial Unicode MS"/>
-      <w:b w:val="0"/>
-      <w:bCs w:val="0"/>
-      <w:i w:val="0"/>
-      <w:iCs w:val="0"/>
-      <w:caps w:val="0"/>
-      <w:smallCaps w:val="0"/>
-      <w:strike w:val="0"/>
-      <w:dstrike w:val="0"/>
-      <w:outline w:val="0"/>
+      <w:rFonts w:ascii="Helvetica Neue" w:hAnsi="Helvetica Neue" w:cs="Arial Unicode MS"/>
       <w:color w:val="000000"/>
-      <w:spacing w:val="0"/>
-      <w:kern w:val="0"/>
-      <w:position w:val="0"/>
       <w:sz w:val="22"/>
       <w:szCs w:val="22"/>
-      <w:u w:val="none"/>
-      <w:vertAlign w:val="baseline"/>
-      <w:lang w:val="en-US"/>
     </w:rPr>
   </w:style>
-  <w:style w:type="paragraph" w:styleId="Heading">
+  <w:style w:type="paragraph" w:customStyle="1" w:styleId="Heading">
     <w:name w:val="Heading"/>
     <w:next w:val="Body"/>
     <w:pPr>
-      <w:keepNext w:val="1"/>
-      <w:keepLines w:val="0"/>
-      <w:pageBreakBefore w:val="0"/>
-      <w:widowControl w:val="1"/>
-      <w:shd w:val="clear" w:color="auto" w:fill="auto"/>
-      <w:suppressAutoHyphens w:val="0"/>
-      <w:bidi w:val="0"/>
-      <w:spacing w:before="0" w:after="0" w:line="240" w:lineRule="auto"/>
-      <w:ind w:left="0" w:right="0" w:firstLine="0"/>
-      <w:jc w:val="left"/>
+      <w:keepNext/>
       <w:outlineLvl w:val="0"/>
     </w:pPr>
     <w:rPr>
-      <w:rFonts w:ascii="Helvetica Neue" w:cs="Arial Unicode MS" w:hAnsi="Helvetica Neue" w:eastAsia="Arial Unicode MS"/>
-      <w:b w:val="1"/>
-      <w:bCs w:val="1"/>
-      <w:i w:val="0"/>
-      <w:iCs w:val="0"/>
-      <w:caps w:val="0"/>
-      <w:smallCaps w:val="0"/>
-      <w:strike w:val="0"/>
-      <w:dstrike w:val="0"/>
-      <w:outline w:val="0"/>
+      <w:rFonts w:ascii="Helvetica Neue" w:hAnsi="Helvetica Neue" w:cs="Arial Unicode MS"/>
+      <w:b/>
+      <w:bCs/>
       <w:color w:val="000000"/>
-      <w:spacing w:val="0"/>
-      <w:kern w:val="0"/>
-      <w:position w:val="0"/>
       <w:sz w:val="36"/>
       <w:szCs w:val="36"/>
-      <w:u w:val="none"/>
-      <w:vertAlign w:val="baseline"/>
-      <w:lang w:val="en-US"/>
     </w:rPr>
   </w:style>
-  <w:style w:type="numbering" w:styleId="Harvard">
+  <w:style w:type="numbering" w:customStyle="1" w:styleId="Harvard">
     <w:name w:val="Harvard"/>
     <w:pPr>
       <w:numPr>
@@ -1230,7 +1839,7 @@
 </file>
 
 <file path=word/theme/theme1.xml><?xml version="1.0" encoding="utf-8"?>
-<a:theme xmlns:a="http://schemas.openxmlformats.org/drawingml/2006/main" xmlns:r="http://schemas.openxmlformats.org/officeDocument/2006/relationships" name="Blank">
+<a:theme xmlns:a="http://schemas.openxmlformats.org/drawingml/2006/main" name="Blank">
   <a:themeElements>
     <a:clrScheme name="Blank">
       <a:dk1>
@@ -1429,7 +2038,7 @@
         <a:effectLst/>
         <a:sp3d/>
       </a:spPr>
-      <a:bodyPr rot="0" spcFirstLastPara="1" vertOverflow="overflow" horzOverflow="overflow" vert="horz" wrap="square" lIns="101600" tIns="101600" rIns="101600" bIns="101600" numCol="1" spcCol="38100" rtlCol="0" anchor="ctr" upright="0">
+      <a:bodyPr rot="0" spcFirstLastPara="1" vertOverflow="overflow" horzOverflow="overflow" vert="horz" wrap="square" lIns="101600" tIns="101600" rIns="101600" bIns="101600" numCol="1" spcCol="38100" rtlCol="0" anchor="ctr">
         <a:spAutoFit/>
       </a:bodyPr>
       <a:lstStyle>
@@ -1448,7 +2057,7 @@
           <a:buFontTx/>
           <a:buNone/>
           <a:tabLst/>
-          <a:defRPr b="0" baseline="0" cap="none" i="0" spc="0" strike="noStrike" sz="1200" u="none" kumimoji="0" normalizeH="0">
+          <a:defRPr kumimoji="0" sz="1200" b="0" i="0" u="none" strike="noStrike" cap="none" spc="0" normalizeH="0" baseline="0">
             <a:ln>
               <a:noFill/>
             </a:ln>
@@ -1478,7 +2087,7 @@
           <a:buFontTx/>
           <a:buNone/>
           <a:tabLst/>
-          <a:defRPr b="0" baseline="0" cap="none" i="0" spc="0" strike="noStrike" sz="1800" u="none" kumimoji="0" normalizeH="0">
+          <a:defRPr kumimoji="0" sz="1800" b="0" i="0" u="none" strike="noStrike" cap="none" spc="0" normalizeH="0" baseline="0">
             <a:ln>
               <a:noFill/>
             </a:ln>
@@ -1504,7 +2113,7 @@
           <a:buFontTx/>
           <a:buNone/>
           <a:tabLst/>
-          <a:defRPr b="0" baseline="0" cap="none" i="0" spc="0" strike="noStrike" sz="1800" u="none" kumimoji="0" normalizeH="0">
+          <a:defRPr kumimoji="0" sz="1800" b="0" i="0" u="none" strike="noStrike" cap="none" spc="0" normalizeH="0" baseline="0">
             <a:ln>
               <a:noFill/>
             </a:ln>
@@ -1530,7 +2139,7 @@
           <a:buFontTx/>
           <a:buNone/>
           <a:tabLst/>
-          <a:defRPr b="0" baseline="0" cap="none" i="0" spc="0" strike="noStrike" sz="1800" u="none" kumimoji="0" normalizeH="0">
+          <a:defRPr kumimoji="0" sz="1800" b="0" i="0" u="none" strike="noStrike" cap="none" spc="0" normalizeH="0" baseline="0">
             <a:ln>
               <a:noFill/>
             </a:ln>
@@ -1556,7 +2165,7 @@
           <a:buFontTx/>
           <a:buNone/>
           <a:tabLst/>
-          <a:defRPr b="0" baseline="0" cap="none" i="0" spc="0" strike="noStrike" sz="1800" u="none" kumimoji="0" normalizeH="0">
+          <a:defRPr kumimoji="0" sz="1800" b="0" i="0" u="none" strike="noStrike" cap="none" spc="0" normalizeH="0" baseline="0">
             <a:ln>
               <a:noFill/>
             </a:ln>
@@ -1582,7 +2191,7 @@
           <a:buFontTx/>
           <a:buNone/>
           <a:tabLst/>
-          <a:defRPr b="0" baseline="0" cap="none" i="0" spc="0" strike="noStrike" sz="1800" u="none" kumimoji="0" normalizeH="0">
+          <a:defRPr kumimoji="0" sz="1800" b="0" i="0" u="none" strike="noStrike" cap="none" spc="0" normalizeH="0" baseline="0">
             <a:ln>
               <a:noFill/>
             </a:ln>
@@ -1608,7 +2217,7 @@
           <a:buFontTx/>
           <a:buNone/>
           <a:tabLst/>
-          <a:defRPr b="0" baseline="0" cap="none" i="0" spc="0" strike="noStrike" sz="1800" u="none" kumimoji="0" normalizeH="0">
+          <a:defRPr kumimoji="0" sz="1800" b="0" i="0" u="none" strike="noStrike" cap="none" spc="0" normalizeH="0" baseline="0">
             <a:ln>
               <a:noFill/>
             </a:ln>
@@ -1634,7 +2243,7 @@
           <a:buFontTx/>
           <a:buNone/>
           <a:tabLst/>
-          <a:defRPr b="0" baseline="0" cap="none" i="0" spc="0" strike="noStrike" sz="1800" u="none" kumimoji="0" normalizeH="0">
+          <a:defRPr kumimoji="0" sz="1800" b="0" i="0" u="none" strike="noStrike" cap="none" spc="0" normalizeH="0" baseline="0">
             <a:ln>
               <a:noFill/>
             </a:ln>
@@ -1660,7 +2269,7 @@
           <a:buFontTx/>
           <a:buNone/>
           <a:tabLst/>
-          <a:defRPr b="0" baseline="0" cap="none" i="0" spc="0" strike="noStrike" sz="1800" u="none" kumimoji="0" normalizeH="0">
+          <a:defRPr kumimoji="0" sz="1800" b="0" i="0" u="none" strike="noStrike" cap="none" spc="0" normalizeH="0" baseline="0">
             <a:ln>
               <a:noFill/>
             </a:ln>
@@ -1686,7 +2295,7 @@
           <a:buFontTx/>
           <a:buNone/>
           <a:tabLst/>
-          <a:defRPr b="0" baseline="0" cap="none" i="0" spc="0" strike="noStrike" sz="1800" u="none" kumimoji="0" normalizeH="0">
+          <a:defRPr kumimoji="0" sz="1800" b="0" i="0" u="none" strike="noStrike" cap="none" spc="0" normalizeH="0" baseline="0">
             <a:ln>
               <a:noFill/>
             </a:ln>
@@ -1699,9 +2308,15 @@
         </a:lvl9pPr>
       </a:lstStyle>
       <a:style>
-        <a:lnRef idx="0"/>
-        <a:fillRef idx="0"/>
-        <a:effectRef idx="0"/>
+        <a:lnRef idx="0">
+          <a:scrgbClr r="0" g="0" b="0"/>
+        </a:lnRef>
+        <a:fillRef idx="0">
+          <a:scrgbClr r="0" g="0" b="0"/>
+        </a:fillRef>
+        <a:effectRef idx="0">
+          <a:scrgbClr r="0" g="0" b="0"/>
+        </a:effectRef>
         <a:fontRef idx="none"/>
       </a:style>
     </a:spDef>
@@ -1718,7 +2333,7 @@
         <a:effectLst/>
         <a:sp3d/>
       </a:spPr>
-      <a:bodyPr rot="0" spcFirstLastPara="1" vertOverflow="overflow" horzOverflow="overflow" vert="horz" wrap="square" lIns="91439" tIns="45719" rIns="91439" bIns="45719" numCol="1" spcCol="38100" rtlCol="0" anchor="t" upright="0">
+      <a:bodyPr rot="0" spcFirstLastPara="1" vertOverflow="overflow" horzOverflow="overflow" vert="horz" wrap="square" lIns="91439" tIns="45719" rIns="91439" bIns="45719" numCol="1" spcCol="38100" rtlCol="0" anchor="t">
         <a:noAutofit/>
       </a:bodyPr>
       <a:lstStyle>
@@ -1737,7 +2352,7 @@
           <a:buFontTx/>
           <a:buNone/>
           <a:tabLst/>
-          <a:defRPr b="0" baseline="0" cap="none" i="0" spc="0" strike="noStrike" sz="1800" u="none" kumimoji="0" normalizeH="0">
+          <a:defRPr kumimoji="0" sz="1800" b="0" i="0" u="none" strike="noStrike" cap="none" spc="0" normalizeH="0" baseline="0">
             <a:ln>
               <a:noFill/>
             </a:ln>
@@ -1763,7 +2378,7 @@
           <a:buFontTx/>
           <a:buNone/>
           <a:tabLst/>
-          <a:defRPr b="0" baseline="0" cap="none" i="0" spc="0" strike="noStrike" sz="1800" u="none" kumimoji="0" normalizeH="0">
+          <a:defRPr kumimoji="0" sz="1800" b="0" i="0" u="none" strike="noStrike" cap="none" spc="0" normalizeH="0" baseline="0">
             <a:ln>
               <a:noFill/>
             </a:ln>
@@ -1789,7 +2404,7 @@
           <a:buFontTx/>
           <a:buNone/>
           <a:tabLst/>
-          <a:defRPr b="0" baseline="0" cap="none" i="0" spc="0" strike="noStrike" sz="1800" u="none" kumimoji="0" normalizeH="0">
+          <a:defRPr kumimoji="0" sz="1800" b="0" i="0" u="none" strike="noStrike" cap="none" spc="0" normalizeH="0" baseline="0">
             <a:ln>
               <a:noFill/>
             </a:ln>
@@ -1815,7 +2430,7 @@
           <a:buFontTx/>
           <a:buNone/>
           <a:tabLst/>
-          <a:defRPr b="0" baseline="0" cap="none" i="0" spc="0" strike="noStrike" sz="1800" u="none" kumimoji="0" normalizeH="0">
+          <a:defRPr kumimoji="0" sz="1800" b="0" i="0" u="none" strike="noStrike" cap="none" spc="0" normalizeH="0" baseline="0">
             <a:ln>
               <a:noFill/>
             </a:ln>
@@ -1841,7 +2456,7 @@
           <a:buFontTx/>
           <a:buNone/>
           <a:tabLst/>
-          <a:defRPr b="0" baseline="0" cap="none" i="0" spc="0" strike="noStrike" sz="1800" u="none" kumimoji="0" normalizeH="0">
+          <a:defRPr kumimoji="0" sz="1800" b="0" i="0" u="none" strike="noStrike" cap="none" spc="0" normalizeH="0" baseline="0">
             <a:ln>
               <a:noFill/>
             </a:ln>
@@ -1867,7 +2482,7 @@
           <a:buFontTx/>
           <a:buNone/>
           <a:tabLst/>
-          <a:defRPr b="0" baseline="0" cap="none" i="0" spc="0" strike="noStrike" sz="1800" u="none" kumimoji="0" normalizeH="0">
+          <a:defRPr kumimoji="0" sz="1800" b="0" i="0" u="none" strike="noStrike" cap="none" spc="0" normalizeH="0" baseline="0">
             <a:ln>
               <a:noFill/>
             </a:ln>
@@ -1893,7 +2508,7 @@
           <a:buFontTx/>
           <a:buNone/>
           <a:tabLst/>
-          <a:defRPr b="0" baseline="0" cap="none" i="0" spc="0" strike="noStrike" sz="1800" u="none" kumimoji="0" normalizeH="0">
+          <a:defRPr kumimoji="0" sz="1800" b="0" i="0" u="none" strike="noStrike" cap="none" spc="0" normalizeH="0" baseline="0">
             <a:ln>
               <a:noFill/>
             </a:ln>
@@ -1919,7 +2534,7 @@
           <a:buFontTx/>
           <a:buNone/>
           <a:tabLst/>
-          <a:defRPr b="0" baseline="0" cap="none" i="0" spc="0" strike="noStrike" sz="1800" u="none" kumimoji="0" normalizeH="0">
+          <a:defRPr kumimoji="0" sz="1800" b="0" i="0" u="none" strike="noStrike" cap="none" spc="0" normalizeH="0" baseline="0">
             <a:ln>
               <a:noFill/>
             </a:ln>
@@ -1945,7 +2560,7 @@
           <a:buFontTx/>
           <a:buNone/>
           <a:tabLst/>
-          <a:defRPr b="0" baseline="0" cap="none" i="0" spc="0" strike="noStrike" sz="1800" u="none" kumimoji="0" normalizeH="0">
+          <a:defRPr kumimoji="0" sz="1800" b="0" i="0" u="none" strike="noStrike" cap="none" spc="0" normalizeH="0" baseline="0">
             <a:ln>
               <a:noFill/>
             </a:ln>
@@ -1971,7 +2586,7 @@
           <a:buFontTx/>
           <a:buNone/>
           <a:tabLst/>
-          <a:defRPr b="0" baseline="0" cap="none" i="0" spc="0" strike="noStrike" sz="1800" u="none" kumimoji="0" normalizeH="0">
+          <a:defRPr kumimoji="0" sz="1800" b="0" i="0" u="none" strike="noStrike" cap="none" spc="0" normalizeH="0" baseline="0">
             <a:ln>
               <a:noFill/>
             </a:ln>
@@ -1984,9 +2599,15 @@
         </a:lvl9pPr>
       </a:lstStyle>
       <a:style>
-        <a:lnRef idx="0"/>
-        <a:fillRef idx="0"/>
-        <a:effectRef idx="0"/>
+        <a:lnRef idx="0">
+          <a:scrgbClr r="0" g="0" b="0"/>
+        </a:lnRef>
+        <a:fillRef idx="0">
+          <a:scrgbClr r="0" g="0" b="0"/>
+        </a:fillRef>
+        <a:effectRef idx="0">
+          <a:scrgbClr r="0" g="0" b="0"/>
+        </a:effectRef>
         <a:fontRef idx="none"/>
       </a:style>
     </a:lnDef>
@@ -2000,7 +2621,7 @@
         <a:effectLst/>
         <a:sp3d/>
       </a:spPr>
-      <a:bodyPr rot="0" spcFirstLastPara="1" vertOverflow="overflow" horzOverflow="overflow" vert="horz" wrap="square" lIns="50800" tIns="50800" rIns="50800" bIns="50800" numCol="1" spcCol="38100" rtlCol="0" anchor="t" upright="0">
+      <a:bodyPr rot="0" spcFirstLastPara="1" vertOverflow="overflow" horzOverflow="overflow" vert="horz" wrap="square" lIns="50800" tIns="50800" rIns="50800" bIns="50800" numCol="1" spcCol="38100" rtlCol="0" anchor="t">
         <a:spAutoFit/>
       </a:bodyPr>
       <a:lstStyle>
@@ -2019,7 +2640,7 @@
           <a:buFontTx/>
           <a:buNone/>
           <a:tabLst/>
-          <a:defRPr b="0" baseline="0" cap="none" i="0" spc="0" strike="noStrike" sz="1100" u="none" kumimoji="0" normalizeH="0">
+          <a:defRPr kumimoji="0" sz="1100" b="0" i="0" u="none" strike="noStrike" cap="none" spc="0" normalizeH="0" baseline="0">
             <a:ln>
               <a:noFill/>
             </a:ln>
@@ -2049,7 +2670,7 @@
           <a:buFontTx/>
           <a:buNone/>
           <a:tabLst/>
-          <a:defRPr b="0" baseline="0" cap="none" i="0" spc="0" strike="noStrike" sz="1800" u="none" kumimoji="0" normalizeH="0">
+          <a:defRPr kumimoji="0" sz="1800" b="0" i="0" u="none" strike="noStrike" cap="none" spc="0" normalizeH="0" baseline="0">
             <a:ln>
               <a:noFill/>
             </a:ln>
@@ -2075,7 +2696,7 @@
           <a:buFontTx/>
           <a:buNone/>
           <a:tabLst/>
-          <a:defRPr b="0" baseline="0" cap="none" i="0" spc="0" strike="noStrike" sz="1800" u="none" kumimoji="0" normalizeH="0">
+          <a:defRPr kumimoji="0" sz="1800" b="0" i="0" u="none" strike="noStrike" cap="none" spc="0" normalizeH="0" baseline="0">
             <a:ln>
               <a:noFill/>
             </a:ln>
@@ -2101,7 +2722,7 @@
           <a:buFontTx/>
           <a:buNone/>
           <a:tabLst/>
-          <a:defRPr b="0" baseline="0" cap="none" i="0" spc="0" strike="noStrike" sz="1800" u="none" kumimoji="0" normalizeH="0">
+          <a:defRPr kumimoji="0" sz="1800" b="0" i="0" u="none" strike="noStrike" cap="none" spc="0" normalizeH="0" baseline="0">
             <a:ln>
               <a:noFill/>
             </a:ln>
@@ -2127,7 +2748,7 @@
           <a:buFontTx/>
           <a:buNone/>
           <a:tabLst/>
-          <a:defRPr b="0" baseline="0" cap="none" i="0" spc="0" strike="noStrike" sz="1800" u="none" kumimoji="0" normalizeH="0">
+          <a:defRPr kumimoji="0" sz="1800" b="0" i="0" u="none" strike="noStrike" cap="none" spc="0" normalizeH="0" baseline="0">
             <a:ln>
               <a:noFill/>
             </a:ln>
@@ -2153,7 +2774,7 @@
           <a:buFontTx/>
           <a:buNone/>
           <a:tabLst/>
-          <a:defRPr b="0" baseline="0" cap="none" i="0" spc="0" strike="noStrike" sz="1800" u="none" kumimoji="0" normalizeH="0">
+          <a:defRPr kumimoji="0" sz="1800" b="0" i="0" u="none" strike="noStrike" cap="none" spc="0" normalizeH="0" baseline="0">
             <a:ln>
               <a:noFill/>
             </a:ln>
@@ -2179,7 +2800,7 @@
           <a:buFontTx/>
           <a:buNone/>
           <a:tabLst/>
-          <a:defRPr b="0" baseline="0" cap="none" i="0" spc="0" strike="noStrike" sz="1800" u="none" kumimoji="0" normalizeH="0">
+          <a:defRPr kumimoji="0" sz="1800" b="0" i="0" u="none" strike="noStrike" cap="none" spc="0" normalizeH="0" baseline="0">
             <a:ln>
               <a:noFill/>
             </a:ln>
@@ -2205,7 +2826,7 @@
           <a:buFontTx/>
           <a:buNone/>
           <a:tabLst/>
-          <a:defRPr b="0" baseline="0" cap="none" i="0" spc="0" strike="noStrike" sz="1800" u="none" kumimoji="0" normalizeH="0">
+          <a:defRPr kumimoji="0" sz="1800" b="0" i="0" u="none" strike="noStrike" cap="none" spc="0" normalizeH="0" baseline="0">
             <a:ln>
               <a:noFill/>
             </a:ln>
@@ -2231,7 +2852,7 @@
           <a:buFontTx/>
           <a:buNone/>
           <a:tabLst/>
-          <a:defRPr b="0" baseline="0" cap="none" i="0" spc="0" strike="noStrike" sz="1800" u="none" kumimoji="0" normalizeH="0">
+          <a:defRPr kumimoji="0" sz="1800" b="0" i="0" u="none" strike="noStrike" cap="none" spc="0" normalizeH="0" baseline="0">
             <a:ln>
               <a:noFill/>
             </a:ln>
@@ -2257,7 +2878,7 @@
           <a:buFontTx/>
           <a:buNone/>
           <a:tabLst/>
-          <a:defRPr b="0" baseline="0" cap="none" i="0" spc="0" strike="noStrike" sz="1800" u="none" kumimoji="0" normalizeH="0">
+          <a:defRPr kumimoji="0" sz="1800" b="0" i="0" u="none" strike="noStrike" cap="none" spc="0" normalizeH="0" baseline="0">
             <a:ln>
               <a:noFill/>
             </a:ln>
@@ -2270,12 +2891,19 @@
         </a:lvl9pPr>
       </a:lstStyle>
       <a:style>
-        <a:lnRef idx="0"/>
-        <a:fillRef idx="0"/>
-        <a:effectRef idx="0"/>
+        <a:lnRef idx="0">
+          <a:scrgbClr r="0" g="0" b="0"/>
+        </a:lnRef>
+        <a:fillRef idx="0">
+          <a:scrgbClr r="0" g="0" b="0"/>
+        </a:fillRef>
+        <a:effectRef idx="0">
+          <a:scrgbClr r="0" g="0" b="0"/>
+        </a:effectRef>
         <a:fontRef idx="none"/>
       </a:style>
     </a:txDef>
   </a:objectDefaults>
+  <a:extraClrSchemeLst/>
 </a:theme>
 </file>
</xml_diff>

<commit_message>
[v4] Moved PiPion around, finished last changes to code + implemented saving images. Finished
</commit_message>
<xml_diff>
--- a/Version 2.0/Software/Main/QT Application v4/Manual.docx
+++ b/Version 2.0/Software/Main/QT Application v4/Manual.docx
@@ -26,6 +26,88 @@
     </w:p>
     <w:p>
       <w:pPr>
+        <w:pStyle w:val="Body"/>
+      </w:pPr>
+      <w:proofErr w:type="spellStart"/>
+      <w:r>
+        <w:t>Github</w:t>
+      </w:r>
+      <w:proofErr w:type="spellEnd"/>
+      <w:r>
+        <w:t xml:space="preserve"> Repository:</w:t>
+      </w:r>
+      <w:r>
+        <w:t xml:space="preserve"> </w:t>
+      </w:r>
+      <w:r>
+        <w:t xml:space="preserve">       </w:t>
+      </w:r>
+      <w:hyperlink r:id="rId7" w:history="1">
+        <w:r>
+          <w:rPr>
+            <w:rStyle w:val="Hyperlink"/>
+          </w:rPr>
+          <w:t>https://github.com/Eblanken/Prakash_AWESEM.git</w:t>
+        </w:r>
+      </w:hyperlink>
+    </w:p>
+    <w:p>
+      <w:pPr>
+        <w:pStyle w:val="Body"/>
+      </w:pPr>
+      <w:r>
+        <w:t xml:space="preserve">PC Software Directory: </w:t>
+      </w:r>
+      <w:proofErr w:type="spellStart"/>
+      <w:r>
+        <w:t>Prakash_AWESEM</w:t>
+      </w:r>
+      <w:proofErr w:type="spellEnd"/>
+      <w:r>
+        <w:t>\Version 2.0\Software\Main\QT Application v4</w:t>
+      </w:r>
+    </w:p>
+    <w:p>
+      <w:pPr>
+        <w:pStyle w:val="Body"/>
+      </w:pPr>
+      <w:r>
+        <w:t xml:space="preserve">MCU Directory:             </w:t>
+      </w:r>
+      <w:proofErr w:type="spellStart"/>
+      <w:r>
+        <w:t>Prakash_AWESEM</w:t>
+      </w:r>
+      <w:proofErr w:type="spellEnd"/>
+      <w:r>
+        <w:t>\Version 2.0\Software\Drivers\</w:t>
+      </w:r>
+      <w:proofErr w:type="spellStart"/>
+      <w:r>
+        <w:t>PiPion</w:t>
+      </w:r>
+      <w:proofErr w:type="spellEnd"/>
+    </w:p>
+    <w:p>
+      <w:pPr>
+        <w:pStyle w:val="Body"/>
+      </w:pPr>
+    </w:p>
+    <w:p>
+      <w:pPr>
+        <w:pStyle w:val="Body"/>
+      </w:pPr>
+      <w:r>
+        <w:t>For support, call me at my cell at 1 (530) 524-6910 or at home at 1 (530) 241-7121</w:t>
+      </w:r>
+    </w:p>
+    <w:p>
+      <w:pPr>
+        <w:pStyle w:val="Body"/>
+      </w:pPr>
+    </w:p>
+    <w:p>
+      <w:pPr>
         <w:pStyle w:val="Heading"/>
         <w:rPr>
           <w:sz w:val="30"/>
@@ -62,6 +144,14 @@
       <w:r>
         <w:t>controller are disconnected.</w:t>
       </w:r>
+      <w:r>
+        <w:t xml:space="preserve"> Please make sure that the computer is charging from the wall, if the computer runs low on battery it will enter power saving mode which will drastically reduce the performance of the </w:t>
+      </w:r>
+      <w:r>
+        <w:t>Testbench program.</w:t>
+      </w:r>
+      <w:bookmarkStart w:id="0" w:name="_GoBack"/>
+      <w:bookmarkEnd w:id="0"/>
     </w:p>
     <w:p>
       <w:pPr>
@@ -84,10 +174,7 @@
         </w:numPr>
       </w:pPr>
       <w:r>
-        <w:t xml:space="preserve">Open the laptop (Gigabyte Aero 14) and press the </w:t>
-      </w:r>
-      <w:r>
-        <w:t>circular power button above the keyboard. While the computer is booting up the power button should glow white.</w:t>
+        <w:t>Open the laptop (Gigabyte Aero 14) and press the circular power button above the keyboard. While the computer is booting up the power button should glow white.</w:t>
       </w:r>
     </w:p>
     <w:p>
@@ -123,10 +210,7 @@
         </w:numPr>
       </w:pPr>
       <w:r>
-        <w:t>Username: “Erick Blanken</w:t>
-      </w:r>
-      <w:r>
-        <w:t>berg”</w:t>
+        <w:t>Username: “Erick Blankenberg”</w:t>
       </w:r>
     </w:p>
     <w:p>
@@ -177,7 +261,7 @@
                     <pic:cNvPicPr/>
                   </pic:nvPicPr>
                   <pic:blipFill rotWithShape="1">
-                    <a:blip r:embed="rId7">
+                    <a:blip r:embed="rId8">
                       <a:extLst>
                         <a:ext uri="{28A0092B-C50C-407E-A947-70E740481C1C}">
                           <a14:useLocalDpi xmlns:a14="http://schemas.microsoft.com/office/drawing/2010/main" val="0"/>
@@ -225,13 +309,7 @@
       </w:r>
       <w:proofErr w:type="gramEnd"/>
       <w:r>
-        <w:t xml:space="preserve"> the files from the last ses</w:t>
-      </w:r>
-      <w:r>
-        <w:t>sion</w:t>
-      </w:r>
-      <w:r>
-        <w:t xml:space="preserve">. </w:t>
+        <w:t xml:space="preserve"> the files from the last session. </w:t>
       </w:r>
     </w:p>
     <w:p>
@@ -267,7 +345,7 @@
                     </pic:cNvPicPr>
                   </pic:nvPicPr>
                   <pic:blipFill>
-                    <a:blip r:embed="rId8" cstate="print">
+                    <a:blip r:embed="rId9" cstate="print">
                       <a:extLst>
                         <a:ext uri="{28A0092B-C50C-407E-A947-70E740481C1C}">
                           <a14:useLocalDpi xmlns:a14="http://schemas.microsoft.com/office/drawing/2010/main" val="0"/>
@@ -315,10 +393,7 @@
         </w:numPr>
       </w:pPr>
       <w:r>
-        <w:t>You should see that the code available in the editor has cha</w:t>
-      </w:r>
-      <w:r>
-        <w:t>nged. We now need to set up the MCU.</w:t>
+        <w:t>You should see that the code available in the editor has changed. We now need to set up the MCU.</w:t>
       </w:r>
       <w:r>
         <w:rPr>
@@ -342,7 +417,7 @@
                     </pic:cNvPicPr>
                   </pic:nvPicPr>
                   <pic:blipFill>
-                    <a:blip r:embed="rId9" cstate="print">
+                    <a:blip r:embed="rId10" cstate="print">
                       <a:extLst>
                         <a:ext uri="{28A0092B-C50C-407E-A947-70E740481C1C}">
                           <a14:useLocalDpi xmlns:a14="http://schemas.microsoft.com/office/drawing/2010/main" val="0"/>
@@ -414,31 +489,14 @@
         </w:numPr>
       </w:pPr>
       <w:r>
-        <w:t>Set up but do not connect any external support hardware, pri</w:t>
-      </w:r>
-      <w:r>
-        <w:t xml:space="preserve">marily the driving amplifiers and signal amplifier. Make sure that these will not deliver a potential of greater than 3.3v to any pins of the micro-controller at any time. The output DAC’s of the micro-controller </w:t>
-      </w:r>
-      <w:r>
-        <w:t>used for driving the stage range from 0v to</w:t>
-      </w:r>
-      <w:r>
-        <w:t xml:space="preserve"> 3.3v with a neutral value of 1.65v.</w:t>
+        <w:lastRenderedPageBreak/>
+        <w:t>Set up but do not connect any external support hardware, primarily the driving amplifiers and signal amplifier. Make sure that these will not deliver a potential of greater than 3.3v to any pins of the micro-controller at any time. The output DAC’s of the micro-controller used for driving the stage range from 0v to 3.3v with a neutral value of 1.65v.</w:t>
       </w:r>
       <w:r>
         <w:t xml:space="preserve"> </w:t>
       </w:r>
       <w:r>
-        <w:t>Please see he “Pinout” section for</w:t>
-      </w:r>
-      <w:r>
-        <w:t xml:space="preserve"> pin</w:t>
-      </w:r>
-      <w:r>
-        <w:t xml:space="preserve"> </w:t>
-      </w:r>
-      <w:r>
-        <w:t>assignment.</w:t>
+        <w:t>Please see he “Pinout” section for pin assignment.</w:t>
       </w:r>
     </w:p>
     <w:p>
@@ -458,14 +516,7 @@
       </w:r>
       <w:proofErr w:type="gramEnd"/>
       <w:r>
-        <w:t xml:space="preserve"> you </w:t>
-      </w:r>
-      <w:r>
-        <w:lastRenderedPageBreak/>
-        <w:t>should first disconnect and reconnect the MCU fro</w:t>
-      </w:r>
-      <w:r>
-        <w:t>m the computer. If this does not work, see the troubleshooting entry titled “Uploading MCU Firmware”</w:t>
+        <w:t xml:space="preserve"> you should first disconnect and reconnect the MCU from the computer. If this does not work, see the troubleshooting entry titled “Uploading MCU Firmware”</w:t>
       </w:r>
     </w:p>
     <w:p>
@@ -477,10 +528,7 @@
         </w:numPr>
       </w:pPr>
       <w:r>
-        <w:t>Once you have verified that the external analog hardware is safe and that the micro-controller is in the expected initial state as above, connect the exter</w:t>
-      </w:r>
-      <w:r>
-        <w:t>nal analog signal input to the signal amplifier and the DAC outputs to the external driver amplifier</w:t>
+        <w:t>Once you have verified that the external analog hardware is safe and that the micro-controller is in the expected initial state as above, connect the external analog signal input to the signal amplifier and the DAC outputs to the external driver amplifier</w:t>
       </w:r>
       <w:r>
         <w:t>s</w:t>
@@ -528,10 +576,7 @@
         </w:numPr>
       </w:pPr>
       <w:r>
-        <w:t>Spyder should still be running from before on our de</w:t>
-      </w:r>
-      <w:r>
-        <w:t>sktop. If this is not the case either open the program from the desktop or find it running in the taskbar at the bottom of the screen. If you had to restart Spyder open the tab titled “AWESEM_Testbench_Main.py”.</w:t>
+        <w:t>Spyder should still be running from before on our desktop. If this is not the case either open the program from the desktop or find it running in the taskbar at the bottom of the screen. If you had to restart Spyder open the tab titled “AWESEM_Testbench_Main.py”.</w:t>
       </w:r>
       <w:r>
         <w:rPr>
@@ -561,7 +606,7 @@
                     </pic:cNvPicPr>
                   </pic:nvPicPr>
                   <pic:blipFill>
-                    <a:blip r:embed="rId10" cstate="print">
+                    <a:blip r:embed="rId11" cstate="print">
                       <a:extLst>
                         <a:ext uri="{28A0092B-C50C-407E-A947-70E740481C1C}">
                           <a14:useLocalDpi xmlns:a14="http://schemas.microsoft.com/office/drawing/2010/main" val="0"/>
@@ -615,10 +660,7 @@
         <w:t>IDE</w:t>
       </w:r>
       <w:r>
-        <w:t xml:space="preserve"> there ar</w:t>
-      </w:r>
-      <w:r>
-        <w:t>e a few colored icons, click the green arrow icon</w:t>
+        <w:t xml:space="preserve"> there are a few colored icons, click the green arrow icon</w:t>
       </w:r>
       <w:r>
         <w:t xml:space="preserve"> to run the </w:t>
@@ -657,7 +699,7 @@
                     </pic:cNvPicPr>
                   </pic:nvPicPr>
                   <pic:blipFill>
-                    <a:blip r:embed="rId11" cstate="print">
+                    <a:blip r:embed="rId12" cstate="print">
                       <a:extLst>
                         <a:ext uri="{28A0092B-C50C-407E-A947-70E740481C1C}">
                           <a14:useLocalDpi xmlns:a14="http://schemas.microsoft.com/office/drawing/2010/main" val="0"/>
@@ -720,6 +762,53 @@
       <w:r>
         <w:t>…..)”.</w:t>
       </w:r>
+      <w:r>
+        <w:rPr>
+          <w:noProof/>
+        </w:rPr>
+        <w:drawing>
+          <wp:inline distT="0" distB="0" distL="0" distR="0" wp14:anchorId="4BFCE90C" wp14:editId="6754FD0B">
+            <wp:extent cx="5943600" cy="1193165"/>
+            <wp:effectExtent l="114300" t="76200" r="114300" b="83185"/>
+            <wp:docPr id="9" name="Picture 9"/>
+            <wp:cNvGraphicFramePr>
+              <a:graphicFrameLocks xmlns:a="http://schemas.openxmlformats.org/drawingml/2006/main" noChangeAspect="1"/>
+            </wp:cNvGraphicFramePr>
+            <a:graphic xmlns:a="http://schemas.openxmlformats.org/drawingml/2006/main">
+              <a:graphicData uri="http://schemas.openxmlformats.org/drawingml/2006/picture">
+                <pic:pic xmlns:pic="http://schemas.openxmlformats.org/drawingml/2006/picture">
+                  <pic:nvPicPr>
+                    <pic:cNvPr id="1" name=""/>
+                    <pic:cNvPicPr/>
+                  </pic:nvPicPr>
+                  <pic:blipFill>
+                    <a:blip r:embed="rId13"/>
+                    <a:stretch>
+                      <a:fillRect/>
+                    </a:stretch>
+                  </pic:blipFill>
+                  <pic:spPr>
+                    <a:xfrm>
+                      <a:off x="0" y="0"/>
+                      <a:ext cx="5943600" cy="1193165"/>
+                    </a:xfrm>
+                    <a:prstGeom prst="rect">
+                      <a:avLst/>
+                    </a:prstGeom>
+                    <a:effectLst>
+                      <a:outerShdw blurRad="63500" sx="102000" sy="102000" algn="ctr" rotWithShape="0">
+                        <a:prstClr val="black">
+                          <a:alpha val="40000"/>
+                        </a:prstClr>
+                      </a:outerShdw>
+                    </a:effectLst>
+                  </pic:spPr>
+                </pic:pic>
+              </a:graphicData>
+            </a:graphic>
+          </wp:inline>
+        </w:drawing>
+      </w:r>
     </w:p>
     <w:p>
       <w:pPr>
@@ -728,15 +817,66 @@
           <w:ilvl w:val="2"/>
           <w:numId w:val="2"/>
         </w:numPr>
-        <w:rPr>
-          <w:highlight w:val="yellow"/>
-        </w:rPr>
-      </w:pPr>
-      <w:r>
-        <w:rPr>
-          <w:highlight w:val="yellow"/>
-        </w:rPr>
-        <w:t>If you receive any error messages, especially</w:t>
+      </w:pPr>
+      <w:r>
+        <w:t>If you get an error message indicating that communication</w:t>
+      </w:r>
+      <w:r>
+        <w:t xml:space="preserve"> initialization</w:t>
+      </w:r>
+      <w:r>
+        <w:t xml:space="preserve"> failed, then the following may have happened</w:t>
+      </w:r>
+    </w:p>
+    <w:p>
+      <w:pPr>
+        <w:pStyle w:val="Body"/>
+        <w:numPr>
+          <w:ilvl w:val="3"/>
+          <w:numId w:val="2"/>
+        </w:numPr>
+      </w:pPr>
+      <w:r>
+        <w:t xml:space="preserve">The MCU is not connected to the computer, </w:t>
+      </w:r>
+      <w:r>
+        <w:t>check the cable</w:t>
+      </w:r>
+    </w:p>
+    <w:p>
+      <w:pPr>
+        <w:pStyle w:val="Body"/>
+        <w:numPr>
+          <w:ilvl w:val="3"/>
+          <w:numId w:val="2"/>
+        </w:numPr>
+      </w:pPr>
+      <w:r>
+        <w:t>The serial connection is already being used by another program, make sure that there is not another instance of the program running and that you do not have the Arduino IDE open with a serial monitor connection to the Teensy. If all else fails, restart the kernel as described in the troubleshooting section.</w:t>
+      </w:r>
+    </w:p>
+    <w:p>
+      <w:pPr>
+        <w:pStyle w:val="Body"/>
+        <w:numPr>
+          <w:ilvl w:val="2"/>
+          <w:numId w:val="2"/>
+        </w:numPr>
+      </w:pPr>
+      <w:r>
+        <w:lastRenderedPageBreak/>
+        <w:t>If as soon as you launch the program</w:t>
+      </w:r>
+      <w:r>
+        <w:t xml:space="preserve"> and have not started </w:t>
+      </w:r>
+      <w:proofErr w:type="gramStart"/>
+      <w:r>
+        <w:t>scanning</w:t>
+      </w:r>
+      <w:proofErr w:type="gramEnd"/>
+      <w:r>
+        <w:t xml:space="preserve"> you see scrolling messages such as “error…missed X packets” then you may need to restart the kernel. See the troubleshooting section.</w:t>
       </w:r>
     </w:p>
     <w:p>
@@ -760,13 +900,7 @@
         </w:numPr>
       </w:pPr>
       <w:r>
-        <w:t>If Spyder d</w:t>
-      </w:r>
-      <w:r>
-        <w:t>oes not occupy half of the screen already, click anywhere along the top half of the Spyder program and drag your cursor to one side of the screen. Once your cursor hits the far edge you will see that a small shockwave animation occurs at the cursor and tha</w:t>
-      </w:r>
-      <w:r>
-        <w:t>t a glassy rectangular outline occupies half of the desktop. Release the mouse. This should resize Spyder so that it occupies half of the monitor.</w:t>
+        <w:t>If Spyder does not occupy half of the screen already, click anywhere along the top half of the Spyder program and drag your cursor to one side of the screen. Once your cursor hits the far edge you will see that a small shockwave animation occurs at the cursor and that a glassy rectangular outline occupies half of the desktop. Release the mouse. This should resize Spyder so that it occupies half of the monitor.</w:t>
       </w:r>
     </w:p>
     <w:p>
@@ -778,16 +912,7 @@
         </w:numPr>
       </w:pPr>
       <w:r>
-        <w:t>If you cannot see the AWESEM Testbench program window, look at the taskbar at the bottom of the desktop. Ther</w:t>
-      </w:r>
-      <w:r>
-        <w:t xml:space="preserve">e </w:t>
-      </w:r>
-      <w:r>
-        <w:t>appear</w:t>
-      </w:r>
-      <w:r>
-        <w:t xml:space="preserve"> to be two </w:t>
+        <w:t xml:space="preserve">If you cannot see the AWESEM Testbench program window, look at the taskbar at the bottom of the desktop. There appear to be two </w:t>
       </w:r>
       <w:r>
         <w:t>separate</w:t>
@@ -839,7 +964,7 @@
                     </pic:cNvPicPr>
                   </pic:nvPicPr>
                   <pic:blipFill rotWithShape="1">
-                    <a:blip r:embed="rId12" cstate="print">
+                    <a:blip r:embed="rId14" cstate="print">
                       <a:extLst>
                         <a:ext uri="{28A0092B-C50C-407E-A947-70E740481C1C}">
                           <a14:useLocalDpi xmlns:a14="http://schemas.microsoft.com/office/drawing/2010/main" val="0"/>
@@ -885,6 +1010,18 @@
       <w:pPr>
         <w:pStyle w:val="Body"/>
         <w:numPr>
+          <w:ilvl w:val="1"/>
+          <w:numId w:val="2"/>
+        </w:numPr>
+      </w:pPr>
+      <w:r>
+        <w:t>You should now be able to stream live data from the MCU, hit “Start Scanning” to begin.</w:t>
+      </w:r>
+    </w:p>
+    <w:p>
+      <w:pPr>
+        <w:pStyle w:val="Body"/>
+        <w:numPr>
           <w:ilvl w:val="0"/>
           <w:numId w:val="2"/>
         </w:numPr>
@@ -901,8 +1038,364 @@
           <w:numId w:val="2"/>
         </w:numPr>
       </w:pPr>
-      <w:bookmarkStart w:id="0" w:name="_GoBack"/>
-      <w:bookmarkEnd w:id="0"/>
+      <w:r>
+        <w:t>This is the program GUI:</w:t>
+      </w:r>
+      <w:r>
+        <w:rPr>
+          <w:noProof/>
+        </w:rPr>
+        <w:t xml:space="preserve"> </w:t>
+      </w:r>
+    </w:p>
+    <w:p>
+      <w:pPr>
+        <w:pStyle w:val="Body"/>
+        <w:numPr>
+          <w:ilvl w:val="2"/>
+          <w:numId w:val="2"/>
+        </w:numPr>
+      </w:pPr>
+      <w:r>
+        <w:t>On Startup:</w:t>
+      </w:r>
+      <w:r>
+        <w:rPr>
+          <w:noProof/>
+        </w:rPr>
+        <w:t xml:space="preserve"> </w:t>
+      </w:r>
+      <w:r>
+        <w:rPr>
+          <w:noProof/>
+        </w:rPr>
+        <w:drawing>
+          <wp:inline distT="0" distB="0" distL="0" distR="0" wp14:anchorId="1320CFB0" wp14:editId="6CCC5373">
+            <wp:extent cx="4468469" cy="3491230"/>
+            <wp:effectExtent l="95250" t="114300" r="104140" b="109220"/>
+            <wp:docPr id="10" name="Picture 10"/>
+            <wp:cNvGraphicFramePr>
+              <a:graphicFrameLocks xmlns:a="http://schemas.openxmlformats.org/drawingml/2006/main" noChangeAspect="1"/>
+            </wp:cNvGraphicFramePr>
+            <a:graphic xmlns:a="http://schemas.openxmlformats.org/drawingml/2006/main">
+              <a:graphicData uri="http://schemas.openxmlformats.org/drawingml/2006/picture">
+                <pic:pic xmlns:pic="http://schemas.openxmlformats.org/drawingml/2006/picture">
+                  <pic:nvPicPr>
+                    <pic:cNvPr id="1" name=""/>
+                    <pic:cNvPicPr/>
+                  </pic:nvPicPr>
+                  <pic:blipFill>
+                    <a:blip r:embed="rId15"/>
+                    <a:stretch>
+                      <a:fillRect/>
+                    </a:stretch>
+                  </pic:blipFill>
+                  <pic:spPr>
+                    <a:xfrm>
+                      <a:off x="0" y="0"/>
+                      <a:ext cx="4472270" cy="3494199"/>
+                    </a:xfrm>
+                    <a:prstGeom prst="rect">
+                      <a:avLst/>
+                    </a:prstGeom>
+                    <a:effectLst>
+                      <a:outerShdw blurRad="63500" sx="102000" sy="102000" algn="ctr" rotWithShape="0">
+                        <a:prstClr val="black">
+                          <a:alpha val="40000"/>
+                        </a:prstClr>
+                      </a:outerShdw>
+                    </a:effectLst>
+                  </pic:spPr>
+                </pic:pic>
+              </a:graphicData>
+            </a:graphic>
+          </wp:inline>
+        </w:drawing>
+      </w:r>
+    </w:p>
+    <w:p>
+      <w:pPr>
+        <w:pStyle w:val="Body"/>
+        <w:numPr>
+          <w:ilvl w:val="2"/>
+          <w:numId w:val="2"/>
+        </w:numPr>
+      </w:pPr>
+      <w:r>
+        <w:lastRenderedPageBreak/>
+        <w:t>Capturing Data:</w:t>
+      </w:r>
+      <w:r>
+        <w:rPr>
+          <w:noProof/>
+        </w:rPr>
+        <w:t xml:space="preserve"> </w:t>
+      </w:r>
+      <w:r>
+        <w:rPr>
+          <w:noProof/>
+        </w:rPr>
+        <w:drawing>
+          <wp:inline distT="0" distB="0" distL="0" distR="0" wp14:anchorId="641566A1" wp14:editId="30D629E8">
+            <wp:extent cx="4614863" cy="3602157"/>
+            <wp:effectExtent l="95250" t="114300" r="90805" b="113030"/>
+            <wp:docPr id="11" name="Picture 11"/>
+            <wp:cNvGraphicFramePr>
+              <a:graphicFrameLocks xmlns:a="http://schemas.openxmlformats.org/drawingml/2006/main" noChangeAspect="1"/>
+            </wp:cNvGraphicFramePr>
+            <a:graphic xmlns:a="http://schemas.openxmlformats.org/drawingml/2006/main">
+              <a:graphicData uri="http://schemas.openxmlformats.org/drawingml/2006/picture">
+                <pic:pic xmlns:pic="http://schemas.openxmlformats.org/drawingml/2006/picture">
+                  <pic:nvPicPr>
+                    <pic:cNvPr id="1" name=""/>
+                    <pic:cNvPicPr/>
+                  </pic:nvPicPr>
+                  <pic:blipFill>
+                    <a:blip r:embed="rId16"/>
+                    <a:stretch>
+                      <a:fillRect/>
+                    </a:stretch>
+                  </pic:blipFill>
+                  <pic:spPr>
+                    <a:xfrm>
+                      <a:off x="0" y="0"/>
+                      <a:ext cx="4644282" cy="3625120"/>
+                    </a:xfrm>
+                    <a:prstGeom prst="rect">
+                      <a:avLst/>
+                    </a:prstGeom>
+                    <a:effectLst>
+                      <a:outerShdw blurRad="63500" sx="102000" sy="102000" algn="ctr" rotWithShape="0">
+                        <a:prstClr val="black">
+                          <a:alpha val="40000"/>
+                        </a:prstClr>
+                      </a:outerShdw>
+                    </a:effectLst>
+                  </pic:spPr>
+                </pic:pic>
+              </a:graphicData>
+            </a:graphic>
+          </wp:inline>
+        </w:drawing>
+      </w:r>
+    </w:p>
+    <w:p>
+      <w:pPr>
+        <w:pStyle w:val="Body"/>
+        <w:numPr>
+          <w:ilvl w:val="1"/>
+          <w:numId w:val="2"/>
+        </w:numPr>
+      </w:pPr>
+      <w:r>
+        <w:t>Sections:</w:t>
+      </w:r>
+    </w:p>
+    <w:p>
+      <w:pPr>
+        <w:pStyle w:val="Body"/>
+        <w:numPr>
+          <w:ilvl w:val="2"/>
+          <w:numId w:val="2"/>
+        </w:numPr>
+      </w:pPr>
+      <w:r>
+        <w:t>Buttons along lower edge:</w:t>
+      </w:r>
+    </w:p>
+    <w:p>
+      <w:pPr>
+        <w:pStyle w:val="Body"/>
+        <w:numPr>
+          <w:ilvl w:val="3"/>
+          <w:numId w:val="2"/>
+        </w:numPr>
+      </w:pPr>
+      <w:r>
+        <w:t>“Start Scanning”: Toggles whether the device is active. When not scanning DAC outputs will remain at 1.65v.</w:t>
+      </w:r>
+    </w:p>
+    <w:p>
+      <w:pPr>
+        <w:pStyle w:val="Body"/>
+        <w:numPr>
+          <w:ilvl w:val="3"/>
+          <w:numId w:val="2"/>
+        </w:numPr>
+      </w:pPr>
+      <w:r>
+        <w:t>“Clear Screen”: Will set image back to the original background grid.</w:t>
+      </w:r>
+    </w:p>
+    <w:p>
+      <w:pPr>
+        <w:pStyle w:val="Body"/>
+        <w:numPr>
+          <w:ilvl w:val="3"/>
+          <w:numId w:val="2"/>
+        </w:numPr>
+      </w:pPr>
+      <w:r>
+        <w:t xml:space="preserve">“Save Image”: Will create a copy of the current screen </w:t>
+      </w:r>
+      <w:r>
+        <w:t xml:space="preserve">with the current timestamp </w:t>
+      </w:r>
+      <w:r>
+        <w:t>in the “Captures” folder.</w:t>
+      </w:r>
+    </w:p>
+    <w:p>
+      <w:pPr>
+        <w:pStyle w:val="Body"/>
+        <w:numPr>
+          <w:ilvl w:val="2"/>
+          <w:numId w:val="2"/>
+        </w:numPr>
+      </w:pPr>
+      <w:r>
+        <w:t>Vertical Axis/Horizontal Axis:</w:t>
+      </w:r>
+    </w:p>
+    <w:p>
+      <w:pPr>
+        <w:pStyle w:val="Body"/>
+        <w:numPr>
+          <w:ilvl w:val="3"/>
+          <w:numId w:val="2"/>
+        </w:numPr>
+      </w:pPr>
+      <w:r>
+        <w:t>Amplitude (</w:t>
+      </w:r>
+      <w:proofErr w:type="spellStart"/>
+      <w:r>
+        <w:t>Vpp</w:t>
+      </w:r>
+      <w:proofErr w:type="spellEnd"/>
+      <w:r>
+        <w:t>): Sets potential of driving waveform, maximum value is 3.3v</w:t>
+      </w:r>
+    </w:p>
+    <w:p>
+      <w:pPr>
+        <w:pStyle w:val="Body"/>
+        <w:numPr>
+          <w:ilvl w:val="3"/>
+          <w:numId w:val="2"/>
+        </w:numPr>
+      </w:pPr>
+      <w:proofErr w:type="gramStart"/>
+      <w:r>
+        <w:t>Frequency  (</w:t>
+      </w:r>
+      <w:proofErr w:type="gramEnd"/>
+      <w:r>
+        <w:t>Hz): Sets frequency in hertz of driving waveform, minimum is 0.01, maximum is 200.</w:t>
+      </w:r>
+    </w:p>
+    <w:p>
+      <w:pPr>
+        <w:pStyle w:val="Body"/>
+        <w:numPr>
+          <w:ilvl w:val="2"/>
+          <w:numId w:val="2"/>
+        </w:numPr>
+      </w:pPr>
+      <w:r>
+        <w:t>Sampling:</w:t>
+      </w:r>
+    </w:p>
+    <w:p>
+      <w:pPr>
+        <w:pStyle w:val="Body"/>
+        <w:numPr>
+          <w:ilvl w:val="3"/>
+          <w:numId w:val="2"/>
+        </w:numPr>
+      </w:pPr>
+      <w:r>
+        <w:t xml:space="preserve">Frequency (kHz): Sets sampling frequency of ADC, </w:t>
+      </w:r>
+      <w:r>
+        <w:t>target value is 40.0 but can be reduced if performance is bad.</w:t>
+      </w:r>
+    </w:p>
+    <w:p>
+      <w:pPr>
+        <w:pStyle w:val="Body"/>
+        <w:numPr>
+          <w:ilvl w:val="3"/>
+          <w:numId w:val="2"/>
+        </w:numPr>
+      </w:pPr>
+      <w:r>
+        <w:t>Averages: TODO Currently does not affect MCU, MCU currently uses 4 averages per sample.</w:t>
+      </w:r>
+    </w:p>
+    <w:p>
+      <w:pPr>
+        <w:pStyle w:val="Body"/>
+        <w:numPr>
+          <w:ilvl w:val="3"/>
+          <w:numId w:val="2"/>
+        </w:numPr>
+      </w:pPr>
+      <w:r>
+        <w:t>Data Collection: Restrict plotted data by expected behavior of fastest axis. Choices are “All”, which will plot all available data, “Rising Fast” and “Falling Fast” which will only plot data on the rising or falling edge of an assumed stage response that is the same as the driving function with the given phase offsets.</w:t>
+      </w:r>
+    </w:p>
+    <w:p>
+      <w:pPr>
+        <w:pStyle w:val="Body"/>
+        <w:numPr>
+          <w:ilvl w:val="3"/>
+          <w:numId w:val="2"/>
+        </w:numPr>
+      </w:pPr>
+      <w:r>
+        <w:t>LUT Mode: Determines reconstruction method. If “Axis Waveform” will assume stage response of same form as driving function with phase offset. If “Linear” will assume sawtooth response waveform and will plot “Modern Art”</w:t>
+      </w:r>
+      <w:r>
+        <w:t>.</w:t>
+      </w:r>
+    </w:p>
+    <w:p>
+      <w:pPr>
+        <w:pStyle w:val="Body"/>
+        <w:numPr>
+          <w:ilvl w:val="3"/>
+          <w:numId w:val="2"/>
+        </w:numPr>
+      </w:pPr>
+      <w:r>
+        <w:t>Horizonal/Vertical Phase: Adjusts timing offset of inbound data to try to manually compensate for phase difference between driving waveform and real-world system response.</w:t>
+      </w:r>
+    </w:p>
+    <w:p>
+      <w:pPr>
+        <w:pStyle w:val="Body"/>
+        <w:numPr>
+          <w:ilvl w:val="2"/>
+          <w:numId w:val="2"/>
+        </w:numPr>
+      </w:pPr>
+      <w:r>
+        <w:lastRenderedPageBreak/>
+        <w:t>Console Output:</w:t>
+      </w:r>
+    </w:p>
+    <w:p>
+      <w:pPr>
+        <w:pStyle w:val="Body"/>
+        <w:numPr>
+          <w:ilvl w:val="3"/>
+          <w:numId w:val="2"/>
+        </w:numPr>
+      </w:pPr>
+      <w:r>
+        <w:t>TODO Currently unused.</w:t>
+      </w:r>
     </w:p>
     <w:p>
       <w:pPr>
@@ -922,7 +1415,6 @@
           <w:sz w:val="30"/>
           <w:szCs w:val="30"/>
         </w:rPr>
-        <w:lastRenderedPageBreak/>
         <w:t>Pinout</w:t>
       </w:r>
       <w:r>
@@ -932,25 +1424,9 @@
           <w:szCs w:val="30"/>
         </w:rPr>
         <w:drawing>
-          <wp:anchor distT="152400" distB="152400" distL="152400" distR="152400" simplePos="0" relativeHeight="251659264" behindDoc="0" locked="0" layoutInCell="1" allowOverlap="1" wp14:anchorId="65F758D5" wp14:editId="5D17C8C1">
-            <wp:simplePos x="0" y="0"/>
-            <wp:positionH relativeFrom="margin">
-              <wp:posOffset>-6350</wp:posOffset>
-            </wp:positionH>
-            <wp:positionV relativeFrom="line">
-              <wp:posOffset>304800</wp:posOffset>
-            </wp:positionV>
-            <wp:extent cx="5943600" cy="3584309"/>
-            <wp:effectExtent l="0" t="0" r="0" b="0"/>
-            <wp:wrapThrough wrapText="bothSides" distL="152400" distR="152400">
-              <wp:wrapPolygon edited="1">
-                <wp:start x="0" y="0"/>
-                <wp:lineTo x="21621" y="0"/>
-                <wp:lineTo x="21621" y="21617"/>
-                <wp:lineTo x="0" y="21617"/>
-                <wp:lineTo x="0" y="0"/>
-              </wp:wrapPolygon>
-            </wp:wrapThrough>
+          <wp:inline distT="0" distB="0" distL="0" distR="0" wp14:anchorId="2250257E" wp14:editId="3C335888">
+            <wp:extent cx="5943600" cy="3583940"/>
+            <wp:effectExtent l="114300" t="114300" r="133350" b="111760"/>
             <wp:docPr id="1073741825" name="officeArt object"/>
             <wp:cNvGraphicFramePr/>
             <a:graphic xmlns:a="http://schemas.openxmlformats.org/drawingml/2006/main">
@@ -963,8 +1439,12 @@
                     </pic:cNvPicPr>
                   </pic:nvPicPr>
                   <pic:blipFill>
-                    <a:blip r:embed="rId13">
-                      <a:extLst/>
+                    <a:blip r:embed="rId17">
+                      <a:extLst>
+                        <a:ext uri="{28A0092B-C50C-407E-A947-70E740481C1C}">
+                          <a14:useLocalDpi xmlns:a14="http://schemas.microsoft.com/office/drawing/2010/main" val="0"/>
+                        </a:ext>
+                      </a:extLst>
                     </a:blip>
                     <a:stretch>
                       <a:fillRect/>
@@ -973,7 +1453,7 @@
                   <pic:spPr>
                     <a:xfrm>
                       <a:off x="0" y="0"/>
-                      <a:ext cx="5943600" cy="3584309"/>
+                      <a:ext cx="5943600" cy="3583940"/>
                     </a:xfrm>
                     <a:prstGeom prst="rect">
                       <a:avLst/>
@@ -982,12 +1462,18 @@
                       <a:noFill/>
                       <a:miter lim="400000"/>
                     </a:ln>
-                    <a:effectLst/>
+                    <a:effectLst>
+                      <a:outerShdw blurRad="63500" sx="102000" sy="102000" algn="ctr" rotWithShape="0">
+                        <a:prstClr val="black">
+                          <a:alpha val="40000"/>
+                        </a:prstClr>
+                      </a:outerShdw>
+                    </a:effectLst>
                   </pic:spPr>
                 </pic:pic>
               </a:graphicData>
             </a:graphic>
-          </wp:anchor>
+          </wp:inline>
         </w:drawing>
       </w:r>
     </w:p>
@@ -1029,9 +1515,392 @@
         <w:t>Uploading MCU Firmware</w:t>
       </w:r>
     </w:p>
+    <w:p>
+      <w:pPr>
+        <w:pStyle w:val="Body"/>
+        <w:numPr>
+          <w:ilvl w:val="1"/>
+          <w:numId w:val="3"/>
+        </w:numPr>
+      </w:pPr>
+      <w:r>
+        <w:t>If the firmware on the MCU is out of date or if the programming button was reset, you will need to re-program the microcontroller. We can do that easily through the Arduino IDE.</w:t>
+      </w:r>
+    </w:p>
+    <w:p>
+      <w:pPr>
+        <w:pStyle w:val="Body"/>
+        <w:numPr>
+          <w:ilvl w:val="1"/>
+          <w:numId w:val="3"/>
+        </w:numPr>
+      </w:pPr>
+      <w:r>
+        <w:t>Make sure to close any instances of the Testbench program.</w:t>
+      </w:r>
+    </w:p>
+    <w:p>
+      <w:pPr>
+        <w:pStyle w:val="Body"/>
+        <w:numPr>
+          <w:ilvl w:val="1"/>
+          <w:numId w:val="3"/>
+        </w:numPr>
+      </w:pPr>
+      <w:r>
+        <w:t>On the desktop, you should see the Arduino icon near the center next to Spyder:</w:t>
+      </w:r>
+      <w:r>
+        <w:rPr>
+          <w:noProof/>
+        </w:rPr>
+        <w:t xml:space="preserve"> </w:t>
+      </w:r>
+      <w:r>
+        <w:rPr>
+          <w:noProof/>
+        </w:rPr>
+        <w:drawing>
+          <wp:inline distT="0" distB="0" distL="0" distR="0" wp14:anchorId="3C4DDFF1" wp14:editId="31273270">
+            <wp:extent cx="1095375" cy="1229807"/>
+            <wp:effectExtent l="76200" t="76200" r="66675" b="85090"/>
+            <wp:docPr id="12" name="Picture 12"/>
+            <wp:cNvGraphicFramePr>
+              <a:graphicFrameLocks xmlns:a="http://schemas.openxmlformats.org/drawingml/2006/main" noChangeAspect="1"/>
+            </wp:cNvGraphicFramePr>
+            <a:graphic xmlns:a="http://schemas.openxmlformats.org/drawingml/2006/main">
+              <a:graphicData uri="http://schemas.openxmlformats.org/drawingml/2006/picture">
+                <pic:pic xmlns:pic="http://schemas.openxmlformats.org/drawingml/2006/picture">
+                  <pic:nvPicPr>
+                    <pic:cNvPr id="1" name=""/>
+                    <pic:cNvPicPr/>
+                  </pic:nvPicPr>
+                  <pic:blipFill>
+                    <a:blip r:embed="rId18"/>
+                    <a:stretch>
+                      <a:fillRect/>
+                    </a:stretch>
+                  </pic:blipFill>
+                  <pic:spPr>
+                    <a:xfrm>
+                      <a:off x="0" y="0"/>
+                      <a:ext cx="1138291" cy="1277990"/>
+                    </a:xfrm>
+                    <a:prstGeom prst="rect">
+                      <a:avLst/>
+                    </a:prstGeom>
+                    <a:effectLst>
+                      <a:outerShdw blurRad="63500" sx="102000" sy="102000" algn="ctr" rotWithShape="0">
+                        <a:prstClr val="black">
+                          <a:alpha val="40000"/>
+                        </a:prstClr>
+                      </a:outerShdw>
+                    </a:effectLst>
+                  </pic:spPr>
+                </pic:pic>
+              </a:graphicData>
+            </a:graphic>
+          </wp:inline>
+        </w:drawing>
+      </w:r>
+    </w:p>
+    <w:p>
+      <w:pPr>
+        <w:pStyle w:val="Body"/>
+        <w:numPr>
+          <w:ilvl w:val="1"/>
+          <w:numId w:val="3"/>
+        </w:numPr>
+      </w:pPr>
+      <w:r>
+        <w:t>Once you open the IDE, it will load files from the last session. These should be the AWESEM files.</w:t>
+      </w:r>
+    </w:p>
+    <w:p>
+      <w:pPr>
+        <w:pStyle w:val="Body"/>
+        <w:numPr>
+          <w:ilvl w:val="1"/>
+          <w:numId w:val="3"/>
+        </w:numPr>
+      </w:pPr>
+      <w:r>
+        <w:t xml:space="preserve">Make sure that the Teensy is visible to the program and is the selected board. Go to Tools&gt;Board and make sure that “Teensy 3.6” is selected. Then go to Tools&gt;Port and make sure that a device is selected. The title of the device in the ports list should contain </w:t>
+      </w:r>
+      <w:r>
+        <w:lastRenderedPageBreak/>
+        <w:t>the term “Teensy”.</w:t>
+      </w:r>
+      <w:r>
+        <w:rPr>
+          <w:noProof/>
+        </w:rPr>
+        <w:t xml:space="preserve"> </w:t>
+      </w:r>
+      <w:r>
+        <w:rPr>
+          <w:noProof/>
+        </w:rPr>
+        <w:drawing>
+          <wp:inline distT="0" distB="0" distL="0" distR="0" wp14:anchorId="22257714" wp14:editId="1255ED85">
+            <wp:extent cx="5939155" cy="1838325"/>
+            <wp:effectExtent l="114300" t="95250" r="137795" b="104775"/>
+            <wp:docPr id="13" name="Picture 13"/>
+            <wp:cNvGraphicFramePr>
+              <a:graphicFrameLocks xmlns:a="http://schemas.openxmlformats.org/drawingml/2006/main" noChangeAspect="1"/>
+            </wp:cNvGraphicFramePr>
+            <a:graphic xmlns:a="http://schemas.openxmlformats.org/drawingml/2006/main">
+              <a:graphicData uri="http://schemas.openxmlformats.org/drawingml/2006/picture">
+                <pic:pic xmlns:pic="http://schemas.openxmlformats.org/drawingml/2006/picture">
+                  <pic:nvPicPr>
+                    <pic:cNvPr id="0" name="Picture 6"/>
+                    <pic:cNvPicPr>
+                      <a:picLocks noChangeAspect="1" noChangeArrowheads="1"/>
+                    </pic:cNvPicPr>
+                  </pic:nvPicPr>
+                  <pic:blipFill rotWithShape="1">
+                    <a:blip r:embed="rId19" cstate="print">
+                      <a:extLst>
+                        <a:ext uri="{28A0092B-C50C-407E-A947-70E740481C1C}">
+                          <a14:useLocalDpi xmlns:a14="http://schemas.microsoft.com/office/drawing/2010/main" val="0"/>
+                        </a:ext>
+                      </a:extLst>
+                    </a:blip>
+                    <a:srcRect b="44941"/>
+                    <a:stretch/>
+                  </pic:blipFill>
+                  <pic:spPr bwMode="auto">
+                    <a:xfrm>
+                      <a:off x="0" y="0"/>
+                      <a:ext cx="5939155" cy="1838325"/>
+                    </a:xfrm>
+                    <a:prstGeom prst="rect">
+                      <a:avLst/>
+                    </a:prstGeom>
+                    <a:noFill/>
+                    <a:ln>
+                      <a:noFill/>
+                    </a:ln>
+                    <a:effectLst>
+                      <a:outerShdw blurRad="63500" sx="102000" sy="102000" algn="ctr" rotWithShape="0">
+                        <a:prstClr val="black">
+                          <a:alpha val="40000"/>
+                        </a:prstClr>
+                      </a:outerShdw>
+                    </a:effectLst>
+                    <a:extLst>
+                      <a:ext uri="{53640926-AAD7-44D8-BBD7-CCE9431645EC}">
+                        <a14:shadowObscured xmlns:a14="http://schemas.microsoft.com/office/drawing/2010/main"/>
+                      </a:ext>
+                    </a:extLst>
+                  </pic:spPr>
+                </pic:pic>
+              </a:graphicData>
+            </a:graphic>
+          </wp:inline>
+        </w:drawing>
+      </w:r>
+    </w:p>
+    <w:p>
+      <w:pPr>
+        <w:pStyle w:val="Body"/>
+        <w:numPr>
+          <w:ilvl w:val="1"/>
+          <w:numId w:val="3"/>
+        </w:numPr>
+      </w:pPr>
+      <w:r>
+        <w:t>The firmware provided should be ready to upload, hit the right arrow icon to upload to the board. If you see an error message in the terminal below stating that the Teensy could not be put into a programming state, hit the white reset/program button on the top of the Teensy microcontroller.</w:t>
+      </w:r>
+      <w:r>
+        <w:rPr>
+          <w:noProof/>
+        </w:rPr>
+        <w:drawing>
+          <wp:inline distT="0" distB="0" distL="0" distR="0" wp14:anchorId="751DDB7B" wp14:editId="3DE1667C">
+            <wp:extent cx="5334000" cy="2386330"/>
+            <wp:effectExtent l="133350" t="95250" r="133350" b="90170"/>
+            <wp:docPr id="14" name="Picture 14"/>
+            <wp:cNvGraphicFramePr>
+              <a:graphicFrameLocks xmlns:a="http://schemas.openxmlformats.org/drawingml/2006/main" noChangeAspect="1"/>
+            </wp:cNvGraphicFramePr>
+            <a:graphic xmlns:a="http://schemas.openxmlformats.org/drawingml/2006/main">
+              <a:graphicData uri="http://schemas.openxmlformats.org/drawingml/2006/picture">
+                <pic:pic xmlns:pic="http://schemas.openxmlformats.org/drawingml/2006/picture">
+                  <pic:nvPicPr>
+                    <pic:cNvPr id="0" name="Picture 7"/>
+                    <pic:cNvPicPr>
+                      <a:picLocks noChangeAspect="1" noChangeArrowheads="1"/>
+                    </pic:cNvPicPr>
+                  </pic:nvPicPr>
+                  <pic:blipFill>
+                    <a:blip r:embed="rId20">
+                      <a:extLst>
+                        <a:ext uri="{28A0092B-C50C-407E-A947-70E740481C1C}">
+                          <a14:useLocalDpi xmlns:a14="http://schemas.microsoft.com/office/drawing/2010/main" val="0"/>
+                        </a:ext>
+                      </a:extLst>
+                    </a:blip>
+                    <a:srcRect/>
+                    <a:stretch>
+                      <a:fillRect/>
+                    </a:stretch>
+                  </pic:blipFill>
+                  <pic:spPr bwMode="auto">
+                    <a:xfrm>
+                      <a:off x="0" y="0"/>
+                      <a:ext cx="5334000" cy="2386330"/>
+                    </a:xfrm>
+                    <a:prstGeom prst="rect">
+                      <a:avLst/>
+                    </a:prstGeom>
+                    <a:noFill/>
+                    <a:ln>
+                      <a:noFill/>
+                    </a:ln>
+                    <a:effectLst>
+                      <a:outerShdw blurRad="63500" sx="102000" sy="102000" algn="ctr" rotWithShape="0">
+                        <a:prstClr val="black">
+                          <a:alpha val="40000"/>
+                        </a:prstClr>
+                      </a:outerShdw>
+                    </a:effectLst>
+                  </pic:spPr>
+                </pic:pic>
+              </a:graphicData>
+            </a:graphic>
+          </wp:inline>
+        </w:drawing>
+      </w:r>
+    </w:p>
+    <w:p>
+      <w:pPr>
+        <w:pStyle w:val="Body"/>
+        <w:numPr>
+          <w:ilvl w:val="0"/>
+          <w:numId w:val="3"/>
+        </w:numPr>
+      </w:pPr>
+      <w:r>
+        <w:t xml:space="preserve">Resetting the </w:t>
+      </w:r>
+      <w:r>
+        <w:t>python kernel</w:t>
+      </w:r>
+    </w:p>
+    <w:p>
+      <w:pPr>
+        <w:pStyle w:val="Body"/>
+        <w:numPr>
+          <w:ilvl w:val="1"/>
+          <w:numId w:val="3"/>
+        </w:numPr>
+      </w:pPr>
+      <w:r>
+        <w:t>Occasionally when trying to start the program from Spyder issues may occur. The first and easiest potential fix is to reset the kernel.</w:t>
+      </w:r>
+    </w:p>
+    <w:p>
+      <w:pPr>
+        <w:pStyle w:val="Body"/>
+        <w:numPr>
+          <w:ilvl w:val="1"/>
+          <w:numId w:val="3"/>
+        </w:numPr>
+      </w:pPr>
+      <w:r>
+        <w:t>Make sure that any instances of the testbench program are closed.</w:t>
+      </w:r>
+    </w:p>
+    <w:p>
+      <w:pPr>
+        <w:pStyle w:val="Body"/>
+        <w:numPr>
+          <w:ilvl w:val="1"/>
+          <w:numId w:val="3"/>
+        </w:numPr>
+      </w:pPr>
+      <w:r>
+        <w:lastRenderedPageBreak/>
+        <w:t xml:space="preserve">In Spyder, look near the terminal at the bottom of the window. There is a gear icon, click to expand it, press “Restart </w:t>
+      </w:r>
+      <w:proofErr w:type="spellStart"/>
+      <w:r>
+        <w:t>Kernal</w:t>
+      </w:r>
+      <w:proofErr w:type="spellEnd"/>
+      <w:r>
+        <w:t>” and wait</w:t>
+      </w:r>
+      <w:r>
+        <w:t xml:space="preserve"> awhile until </w:t>
+      </w:r>
+      <w:r>
+        <w:t>the terminal view responds.</w:t>
+      </w:r>
+      <w:r>
+        <w:t xml:space="preserve"> </w:t>
+      </w:r>
+      <w:r>
+        <w:t xml:space="preserve"> </w:t>
+      </w:r>
+      <w:r>
+        <w:rPr>
+          <w:noProof/>
+        </w:rPr>
+        <w:drawing>
+          <wp:inline distT="0" distB="0" distL="0" distR="0" wp14:anchorId="2ED83117" wp14:editId="224993F0">
+            <wp:extent cx="5153025" cy="2900746"/>
+            <wp:effectExtent l="0" t="0" r="0" b="0"/>
+            <wp:docPr id="16" name="Picture 16"/>
+            <wp:cNvGraphicFramePr>
+              <a:graphicFrameLocks xmlns:a="http://schemas.openxmlformats.org/drawingml/2006/main" noChangeAspect="1"/>
+            </wp:cNvGraphicFramePr>
+            <a:graphic xmlns:a="http://schemas.openxmlformats.org/drawingml/2006/main">
+              <a:graphicData uri="http://schemas.openxmlformats.org/drawingml/2006/picture">
+                <pic:pic xmlns:pic="http://schemas.openxmlformats.org/drawingml/2006/picture">
+                  <pic:nvPicPr>
+                    <pic:cNvPr id="0" name="Picture 8"/>
+                    <pic:cNvPicPr>
+                      <a:picLocks noChangeAspect="1" noChangeArrowheads="1"/>
+                    </pic:cNvPicPr>
+                  </pic:nvPicPr>
+                  <pic:blipFill>
+                    <a:blip r:embed="rId21" cstate="print">
+                      <a:extLst>
+                        <a:ext uri="{28A0092B-C50C-407E-A947-70E740481C1C}">
+                          <a14:useLocalDpi xmlns:a14="http://schemas.microsoft.com/office/drawing/2010/main" val="0"/>
+                        </a:ext>
+                      </a:extLst>
+                    </a:blip>
+                    <a:srcRect/>
+                    <a:stretch>
+                      <a:fillRect/>
+                    </a:stretch>
+                  </pic:blipFill>
+                  <pic:spPr bwMode="auto">
+                    <a:xfrm>
+                      <a:off x="0" y="0"/>
+                      <a:ext cx="5177592" cy="2914575"/>
+                    </a:xfrm>
+                    <a:prstGeom prst="rect">
+                      <a:avLst/>
+                    </a:prstGeom>
+                    <a:noFill/>
+                    <a:ln>
+                      <a:noFill/>
+                    </a:ln>
+                  </pic:spPr>
+                </pic:pic>
+              </a:graphicData>
+            </a:graphic>
+          </wp:inline>
+        </w:drawing>
+      </w:r>
+    </w:p>
     <w:sectPr>
-      <w:headerReference w:type="default" r:id="rId14"/>
-      <w:footerReference w:type="default" r:id="rId15"/>
+      <w:headerReference w:type="default" r:id="rId22"/>
+      <w:footerReference w:type="default" r:id="rId23"/>
       <w:pgSz w:w="12240" w:h="15840"/>
       <w:pgMar w:top="1440" w:right="1440" w:bottom="1440" w:left="1440" w:header="720" w:footer="864" w:gutter="0"/>
       <w:cols w:space="720"/>
@@ -1835,6 +2704,18 @@
       </w:numPr>
     </w:pPr>
   </w:style>
+  <w:style w:type="character" w:styleId="UnresolvedMention">
+    <w:name w:val="Unresolved Mention"/>
+    <w:basedOn w:val="DefaultParagraphFont"/>
+    <w:uiPriority w:val="99"/>
+    <w:semiHidden/>
+    <w:unhideWhenUsed/>
+    <w:rsid w:val="00540A92"/>
+    <w:rPr>
+      <w:color w:val="605E5C"/>
+      <w:shd w:val="clear" w:color="auto" w:fill="E1DFDD"/>
+    </w:rPr>
+  </w:style>
 </w:styles>
 </file>
 

</xml_diff>